<commit_message>
knowledge base notebook edited
</commit_message>
<xml_diff>
--- a/Knowledge_Graph/DSAI_ReadMe.docx
+++ b/Knowledge_Graph/DSAI_ReadMe.docx
@@ -54,21 +54,26 @@
     <w:tbl>
       <w:tblPr>
         <w:tblStyle w:val="TableGrid"/>
-        <w:tblW w:w="0" w:type="auto"/>
-        <w:tblInd w:w="0" w:type="dxa"/>
+        <w:tblW w:w="11468" w:type="dxa"/>
+        <w:tblInd w:w="-1060" w:type="dxa"/>
+        <w:tblLayout w:type="fixed"/>
         <w:tblLook w:val="04A0" w:firstRow="1" w:lastRow="0" w:firstColumn="1" w:lastColumn="0" w:noHBand="0" w:noVBand="1"/>
       </w:tblPr>
       <w:tblGrid>
-        <w:gridCol w:w="874"/>
-        <w:gridCol w:w="2702"/>
-        <w:gridCol w:w="1324"/>
-        <w:gridCol w:w="1422"/>
-        <w:gridCol w:w="2694"/>
+        <w:gridCol w:w="838"/>
+        <w:gridCol w:w="1548"/>
+        <w:gridCol w:w="1009"/>
+        <w:gridCol w:w="1890"/>
+        <w:gridCol w:w="3596"/>
+        <w:gridCol w:w="2587"/>
       </w:tblGrid>
       <w:tr>
-        <w:tc>
-          <w:tcPr>
-            <w:tcW w:w="1042" w:type="dxa"/>
+        <w:trPr>
+          <w:trHeight w:val="1043"/>
+        </w:trPr>
+        <w:tc>
+          <w:tcPr>
+            <w:tcW w:w="838" w:type="dxa"/>
             <w:tcBorders>
               <w:top w:val="single" w:sz="4" w:space="0" w:color="auto"/>
               <w:left w:val="single" w:sz="4" w:space="0" w:color="auto"/>
@@ -96,7 +101,7 @@
         </w:tc>
         <w:tc>
           <w:tcPr>
-            <w:tcW w:w="2702" w:type="dxa"/>
+            <w:tcW w:w="1548" w:type="dxa"/>
             <w:tcBorders>
               <w:top w:val="single" w:sz="4" w:space="0" w:color="auto"/>
               <w:left w:val="single" w:sz="4" w:space="0" w:color="auto"/>
@@ -124,7 +129,7 @@
         </w:tc>
         <w:tc>
           <w:tcPr>
-            <w:tcW w:w="1465" w:type="dxa"/>
+            <w:tcW w:w="1009" w:type="dxa"/>
             <w:tcBorders>
               <w:top w:val="single" w:sz="4" w:space="0" w:color="auto"/>
               <w:left w:val="single" w:sz="4" w:space="0" w:color="auto"/>
@@ -159,7 +164,7 @@
         </w:tc>
         <w:tc>
           <w:tcPr>
-            <w:tcW w:w="1504" w:type="dxa"/>
+            <w:tcW w:w="1890" w:type="dxa"/>
             <w:tcBorders>
               <w:top w:val="single" w:sz="4" w:space="0" w:color="auto"/>
               <w:left w:val="single" w:sz="4" w:space="0" w:color="auto"/>
@@ -187,7 +192,7 @@
         </w:tc>
         <w:tc>
           <w:tcPr>
-            <w:tcW w:w="2303" w:type="dxa"/>
+            <w:tcW w:w="3596" w:type="dxa"/>
             <w:tcBorders>
               <w:top w:val="single" w:sz="4" w:space="0" w:color="auto"/>
               <w:left w:val="single" w:sz="4" w:space="0" w:color="auto"/>
@@ -213,11 +218,41 @@
             </w:r>
           </w:p>
         </w:tc>
+        <w:tc>
+          <w:tcPr>
+            <w:tcW w:w="2587" w:type="dxa"/>
+            <w:tcBorders>
+              <w:top w:val="single" w:sz="4" w:space="0" w:color="auto"/>
+              <w:left w:val="single" w:sz="4" w:space="0" w:color="auto"/>
+              <w:bottom w:val="single" w:sz="4" w:space="0" w:color="auto"/>
+              <w:right w:val="single" w:sz="4" w:space="0" w:color="auto"/>
+            </w:tcBorders>
+          </w:tcPr>
+          <w:p>
+            <w:pPr>
+              <w:spacing w:line="240" w:lineRule="auto"/>
+              <w:rPr>
+                <w:sz w:val="28"/>
+                <w:szCs w:val="28"/>
+              </w:rPr>
+            </w:pPr>
+            <w:r>
+              <w:rPr>
+                <w:sz w:val="28"/>
+                <w:szCs w:val="28"/>
+              </w:rPr>
+              <w:t>Dependency</w:t>
+            </w:r>
+          </w:p>
+        </w:tc>
       </w:tr>
       <w:tr>
-        <w:tc>
-          <w:tcPr>
-            <w:tcW w:w="1042" w:type="dxa"/>
+        <w:trPr>
+          <w:trHeight w:val="2001"/>
+        </w:trPr>
+        <w:tc>
+          <w:tcPr>
+            <w:tcW w:w="838" w:type="dxa"/>
             <w:tcBorders>
               <w:top w:val="single" w:sz="4" w:space="0" w:color="auto"/>
               <w:left w:val="single" w:sz="4" w:space="0" w:color="auto"/>
@@ -234,6 +269,7 @@
                 <w:szCs w:val="20"/>
               </w:rPr>
             </w:pPr>
+            <w:bookmarkStart w:id="0" w:name="_Hlk99474856"/>
             <w:r>
               <w:rPr>
                 <w:sz w:val="20"/>
@@ -245,7 +281,7 @@
         </w:tc>
         <w:tc>
           <w:tcPr>
-            <w:tcW w:w="2702" w:type="dxa"/>
+            <w:tcW w:w="1548" w:type="dxa"/>
             <w:tcBorders>
               <w:top w:val="single" w:sz="4" w:space="0" w:color="auto"/>
               <w:left w:val="single" w:sz="4" w:space="0" w:color="auto"/>
@@ -275,7 +311,7 @@
         </w:tc>
         <w:tc>
           <w:tcPr>
-            <w:tcW w:w="1465" w:type="dxa"/>
+            <w:tcW w:w="1009" w:type="dxa"/>
             <w:tcBorders>
               <w:top w:val="single" w:sz="4" w:space="0" w:color="auto"/>
               <w:left w:val="single" w:sz="4" w:space="0" w:color="auto"/>
@@ -303,7 +339,7 @@
         </w:tc>
         <w:tc>
           <w:tcPr>
-            <w:tcW w:w="1504" w:type="dxa"/>
+            <w:tcW w:w="1890" w:type="dxa"/>
             <w:tcBorders>
               <w:top w:val="single" w:sz="4" w:space="0" w:color="auto"/>
               <w:left w:val="single" w:sz="4" w:space="0" w:color="auto"/>
@@ -366,7 +402,7 @@
         </w:tc>
         <w:tc>
           <w:tcPr>
-            <w:tcW w:w="2303" w:type="dxa"/>
+            <w:tcW w:w="3596" w:type="dxa"/>
             <w:tcBorders>
               <w:top w:val="single" w:sz="4" w:space="0" w:color="auto"/>
               <w:left w:val="single" w:sz="4" w:space="0" w:color="auto"/>
@@ -438,67 +474,306 @@
                 <w:szCs w:val="20"/>
               </w:rPr>
             </w:pPr>
+          </w:p>
+        </w:tc>
+        <w:tc>
+          <w:tcPr>
+            <w:tcW w:w="2587" w:type="dxa"/>
+            <w:tcBorders>
+              <w:top w:val="single" w:sz="4" w:space="0" w:color="auto"/>
+              <w:left w:val="single" w:sz="4" w:space="0" w:color="auto"/>
+              <w:bottom w:val="single" w:sz="4" w:space="0" w:color="auto"/>
+              <w:right w:val="single" w:sz="4" w:space="0" w:color="auto"/>
+            </w:tcBorders>
+          </w:tcPr>
+          <w:p>
+            <w:pPr>
+              <w:spacing w:line="240" w:lineRule="auto"/>
+              <w:rPr>
+                <w:sz w:val="20"/>
+                <w:szCs w:val="20"/>
+              </w:rPr>
+            </w:pPr>
+            <w:r>
+              <w:rPr>
+                <w:sz w:val="20"/>
+                <w:szCs w:val="20"/>
+              </w:rPr>
+              <w:t xml:space="preserve">Input: </w:t>
+            </w:r>
+            <w:r>
+              <w:rPr>
+                <w:sz w:val="20"/>
+                <w:szCs w:val="20"/>
+              </w:rPr>
+              <w:t>DSAI_Wiki_Sentences_V2.csv</w:t>
+            </w:r>
+          </w:p>
+        </w:tc>
+      </w:tr>
+      <w:bookmarkEnd w:id="0"/>
+      <w:tr>
+        <w:trPr>
+          <w:trHeight w:val="994"/>
+        </w:trPr>
+        <w:tc>
+          <w:tcPr>
+            <w:tcW w:w="838" w:type="dxa"/>
+            <w:tcBorders>
+              <w:top w:val="single" w:sz="4" w:space="0" w:color="auto"/>
+              <w:left w:val="single" w:sz="4" w:space="0" w:color="auto"/>
+              <w:bottom w:val="single" w:sz="4" w:space="0" w:color="auto"/>
+              <w:right w:val="single" w:sz="4" w:space="0" w:color="auto"/>
+            </w:tcBorders>
+          </w:tcPr>
+          <w:p>
+            <w:pPr>
+              <w:spacing w:line="240" w:lineRule="auto"/>
+              <w:rPr>
+                <w:sz w:val="20"/>
+                <w:szCs w:val="20"/>
+              </w:rPr>
+            </w:pPr>
+            <w:r>
+              <w:rPr>
+                <w:sz w:val="20"/>
+                <w:szCs w:val="20"/>
+              </w:rPr>
+              <w:t>2</w:t>
+            </w:r>
+          </w:p>
+        </w:tc>
+        <w:tc>
+          <w:tcPr>
+            <w:tcW w:w="1548" w:type="dxa"/>
+            <w:tcBorders>
+              <w:top w:val="single" w:sz="4" w:space="0" w:color="auto"/>
+              <w:left w:val="single" w:sz="4" w:space="0" w:color="auto"/>
+              <w:bottom w:val="single" w:sz="4" w:space="0" w:color="auto"/>
+              <w:right w:val="single" w:sz="4" w:space="0" w:color="auto"/>
+            </w:tcBorders>
+          </w:tcPr>
+          <w:p>
+            <w:pPr>
+              <w:spacing w:line="240" w:lineRule="auto"/>
+              <w:rPr>
+                <w:sz w:val="20"/>
+                <w:szCs w:val="20"/>
+              </w:rPr>
+            </w:pPr>
+            <w:r>
+              <w:rPr>
+                <w:sz w:val="20"/>
+                <w:szCs w:val="20"/>
+              </w:rPr>
+              <w:t>DSAI_Queries.py</w:t>
+            </w:r>
+          </w:p>
+        </w:tc>
+        <w:tc>
+          <w:tcPr>
+            <w:tcW w:w="1009" w:type="dxa"/>
+            <w:tcBorders>
+              <w:top w:val="single" w:sz="4" w:space="0" w:color="auto"/>
+              <w:left w:val="single" w:sz="4" w:space="0" w:color="auto"/>
+              <w:bottom w:val="single" w:sz="4" w:space="0" w:color="auto"/>
+              <w:right w:val="single" w:sz="4" w:space="0" w:color="auto"/>
+            </w:tcBorders>
+          </w:tcPr>
+          <w:p>
+            <w:pPr>
+              <w:spacing w:line="240" w:lineRule="auto"/>
+              <w:rPr>
+                <w:sz w:val="20"/>
+                <w:szCs w:val="20"/>
+              </w:rPr>
+            </w:pPr>
+            <w:r>
+              <w:rPr>
+                <w:sz w:val="20"/>
+                <w:szCs w:val="20"/>
+              </w:rPr>
+              <w:t>Python</w:t>
+            </w:r>
+          </w:p>
+        </w:tc>
+        <w:tc>
+          <w:tcPr>
+            <w:tcW w:w="1890" w:type="dxa"/>
+            <w:tcBorders>
+              <w:top w:val="single" w:sz="4" w:space="0" w:color="auto"/>
+              <w:left w:val="single" w:sz="4" w:space="0" w:color="auto"/>
+              <w:bottom w:val="single" w:sz="4" w:space="0" w:color="auto"/>
+              <w:right w:val="single" w:sz="4" w:space="0" w:color="auto"/>
+            </w:tcBorders>
+          </w:tcPr>
+          <w:p>
+            <w:pPr>
+              <w:spacing w:line="240" w:lineRule="auto"/>
+              <w:rPr>
+                <w:sz w:val="20"/>
+                <w:szCs w:val="20"/>
+              </w:rPr>
+            </w:pPr>
+            <w:r>
+              <w:rPr>
+                <w:sz w:val="20"/>
+                <w:szCs w:val="20"/>
+              </w:rPr>
+              <w:t>.</w:t>
+            </w:r>
+            <w:proofErr w:type="spellStart"/>
+            <w:r>
+              <w:rPr>
+                <w:sz w:val="20"/>
+                <w:szCs w:val="20"/>
+              </w:rPr>
+              <w:t>py</w:t>
+            </w:r>
+            <w:proofErr w:type="spellEnd"/>
+          </w:p>
+        </w:tc>
+        <w:tc>
+          <w:tcPr>
+            <w:tcW w:w="3596" w:type="dxa"/>
+            <w:tcBorders>
+              <w:top w:val="single" w:sz="4" w:space="0" w:color="auto"/>
+              <w:left w:val="single" w:sz="4" w:space="0" w:color="auto"/>
+              <w:bottom w:val="single" w:sz="4" w:space="0" w:color="auto"/>
+              <w:right w:val="single" w:sz="4" w:space="0" w:color="auto"/>
+            </w:tcBorders>
+          </w:tcPr>
+          <w:p>
+            <w:pPr>
+              <w:spacing w:line="240" w:lineRule="auto"/>
+              <w:rPr>
+                <w:sz w:val="20"/>
+                <w:szCs w:val="20"/>
+              </w:rPr>
+            </w:pPr>
+            <w:r>
+              <w:rPr>
+                <w:sz w:val="20"/>
+                <w:szCs w:val="20"/>
+              </w:rPr>
+              <w:t xml:space="preserve">Parses </w:t>
+            </w:r>
+            <w:proofErr w:type="spellStart"/>
+            <w:r>
+              <w:rPr>
+                <w:sz w:val="20"/>
+                <w:szCs w:val="20"/>
+              </w:rPr>
+              <w:t>DSAI_Knowledge_Base.nt</w:t>
+            </w:r>
+            <w:proofErr w:type="spellEnd"/>
+            <w:r>
+              <w:rPr>
+                <w:sz w:val="20"/>
+                <w:szCs w:val="20"/>
+              </w:rPr>
+              <w:t xml:space="preserve"> file and prints outputs in the console like 'topics for a given course', 'total number of topics' etc..</w:t>
+            </w:r>
+          </w:p>
+        </w:tc>
+        <w:tc>
+          <w:tcPr>
+            <w:tcW w:w="2587" w:type="dxa"/>
+            <w:tcBorders>
+              <w:top w:val="single" w:sz="4" w:space="0" w:color="auto"/>
+              <w:left w:val="single" w:sz="4" w:space="0" w:color="auto"/>
+              <w:bottom w:val="single" w:sz="4" w:space="0" w:color="auto"/>
+              <w:right w:val="single" w:sz="4" w:space="0" w:color="auto"/>
+            </w:tcBorders>
+          </w:tcPr>
+          <w:p>
+            <w:pPr>
+              <w:spacing w:line="240" w:lineRule="auto"/>
+              <w:rPr>
+                <w:sz w:val="20"/>
+                <w:szCs w:val="20"/>
+              </w:rPr>
+            </w:pPr>
+            <w:r>
+              <w:rPr>
+                <w:sz w:val="20"/>
+                <w:szCs w:val="20"/>
+              </w:rPr>
+              <w:t xml:space="preserve">Input: </w:t>
+            </w:r>
+            <w:proofErr w:type="spellStart"/>
+            <w:r>
+              <w:rPr>
+                <w:sz w:val="20"/>
+                <w:szCs w:val="20"/>
+              </w:rPr>
+              <w:t>DSAI_Knowledge_Base.nt</w:t>
+            </w:r>
+            <w:proofErr w:type="spellEnd"/>
           </w:p>
         </w:tc>
       </w:tr>
       <w:tr>
-        <w:tc>
-          <w:tcPr>
-            <w:tcW w:w="1042" w:type="dxa"/>
-            <w:tcBorders>
-              <w:top w:val="single" w:sz="4" w:space="0" w:color="auto"/>
-              <w:left w:val="single" w:sz="4" w:space="0" w:color="auto"/>
-              <w:bottom w:val="single" w:sz="4" w:space="0" w:color="auto"/>
-              <w:right w:val="single" w:sz="4" w:space="0" w:color="auto"/>
-            </w:tcBorders>
-          </w:tcPr>
-          <w:p>
-            <w:pPr>
-              <w:spacing w:line="240" w:lineRule="auto"/>
-              <w:rPr>
-                <w:sz w:val="20"/>
-                <w:szCs w:val="20"/>
-              </w:rPr>
-            </w:pPr>
-            <w:r>
-              <w:rPr>
-                <w:sz w:val="20"/>
-                <w:szCs w:val="20"/>
-              </w:rPr>
-              <w:t>2</w:t>
-            </w:r>
-          </w:p>
-        </w:tc>
-        <w:tc>
-          <w:tcPr>
-            <w:tcW w:w="2702" w:type="dxa"/>
-            <w:tcBorders>
-              <w:top w:val="single" w:sz="4" w:space="0" w:color="auto"/>
-              <w:left w:val="single" w:sz="4" w:space="0" w:color="auto"/>
-              <w:bottom w:val="single" w:sz="4" w:space="0" w:color="auto"/>
-              <w:right w:val="single" w:sz="4" w:space="0" w:color="auto"/>
-            </w:tcBorders>
-          </w:tcPr>
-          <w:p>
-            <w:pPr>
-              <w:spacing w:line="240" w:lineRule="auto"/>
-              <w:rPr>
-                <w:sz w:val="20"/>
-                <w:szCs w:val="20"/>
-              </w:rPr>
-            </w:pPr>
-            <w:r>
-              <w:rPr>
-                <w:sz w:val="20"/>
-                <w:szCs w:val="20"/>
-              </w:rPr>
-              <w:t>DSAI_Queries.py</w:t>
-            </w:r>
-          </w:p>
-        </w:tc>
-        <w:tc>
-          <w:tcPr>
-            <w:tcW w:w="1465" w:type="dxa"/>
+        <w:trPr>
+          <w:trHeight w:val="1252"/>
+        </w:trPr>
+        <w:tc>
+          <w:tcPr>
+            <w:tcW w:w="838" w:type="dxa"/>
+            <w:tcBorders>
+              <w:top w:val="single" w:sz="4" w:space="0" w:color="auto"/>
+              <w:left w:val="single" w:sz="4" w:space="0" w:color="auto"/>
+              <w:bottom w:val="single" w:sz="4" w:space="0" w:color="auto"/>
+              <w:right w:val="single" w:sz="4" w:space="0" w:color="auto"/>
+            </w:tcBorders>
+          </w:tcPr>
+          <w:p>
+            <w:pPr>
+              <w:spacing w:line="240" w:lineRule="auto"/>
+              <w:rPr>
+                <w:sz w:val="20"/>
+                <w:szCs w:val="20"/>
+              </w:rPr>
+            </w:pPr>
+            <w:r>
+              <w:rPr>
+                <w:sz w:val="20"/>
+                <w:szCs w:val="20"/>
+              </w:rPr>
+              <w:t>3</w:t>
+            </w:r>
+          </w:p>
+        </w:tc>
+        <w:tc>
+          <w:tcPr>
+            <w:tcW w:w="1548" w:type="dxa"/>
+            <w:tcBorders>
+              <w:top w:val="single" w:sz="4" w:space="0" w:color="auto"/>
+              <w:left w:val="single" w:sz="4" w:space="0" w:color="auto"/>
+              <w:bottom w:val="single" w:sz="4" w:space="0" w:color="auto"/>
+              <w:right w:val="single" w:sz="4" w:space="0" w:color="auto"/>
+            </w:tcBorders>
+          </w:tcPr>
+          <w:p>
+            <w:pPr>
+              <w:spacing w:line="240" w:lineRule="auto"/>
+              <w:rPr>
+                <w:sz w:val="20"/>
+                <w:szCs w:val="20"/>
+              </w:rPr>
+            </w:pPr>
+            <w:r>
+              <w:rPr>
+                <w:sz w:val="20"/>
+                <w:szCs w:val="20"/>
+              </w:rPr>
+              <w:t>DSAI_Knowledge_Base.py</w:t>
+            </w:r>
+          </w:p>
+        </w:tc>
+        <w:tc>
+          <w:tcPr>
+            <w:tcW w:w="1009" w:type="dxa"/>
             <w:tcBorders>
               <w:top w:val="single" w:sz="4" w:space="0" w:color="auto"/>
               <w:left w:val="single" w:sz="4" w:space="0" w:color="auto"/>
@@ -525,7 +800,7 @@
         </w:tc>
         <w:tc>
           <w:tcPr>
-            <w:tcW w:w="1504" w:type="dxa"/>
+            <w:tcW w:w="1890" w:type="dxa"/>
             <w:tcBorders>
               <w:top w:val="single" w:sz="4" w:space="0" w:color="auto"/>
               <w:left w:val="single" w:sz="4" w:space="0" w:color="auto"/>
@@ -561,28 +836,28 @@
         </w:tc>
         <w:tc>
           <w:tcPr>
-            <w:tcW w:w="2303" w:type="dxa"/>
-            <w:tcBorders>
-              <w:top w:val="single" w:sz="4" w:space="0" w:color="auto"/>
-              <w:left w:val="single" w:sz="4" w:space="0" w:color="auto"/>
-              <w:bottom w:val="single" w:sz="4" w:space="0" w:color="auto"/>
-              <w:right w:val="single" w:sz="4" w:space="0" w:color="auto"/>
-            </w:tcBorders>
-          </w:tcPr>
-          <w:p>
-            <w:pPr>
-              <w:spacing w:line="240" w:lineRule="auto"/>
-              <w:rPr>
-                <w:sz w:val="20"/>
-                <w:szCs w:val="20"/>
-              </w:rPr>
-            </w:pPr>
-            <w:r>
-              <w:rPr>
-                <w:sz w:val="20"/>
-                <w:szCs w:val="20"/>
-              </w:rPr>
-              <w:t xml:space="preserve">Parses </w:t>
+            <w:tcW w:w="3596" w:type="dxa"/>
+            <w:tcBorders>
+              <w:top w:val="single" w:sz="4" w:space="0" w:color="auto"/>
+              <w:left w:val="single" w:sz="4" w:space="0" w:color="auto"/>
+              <w:bottom w:val="single" w:sz="4" w:space="0" w:color="auto"/>
+              <w:right w:val="single" w:sz="4" w:space="0" w:color="auto"/>
+            </w:tcBorders>
+          </w:tcPr>
+          <w:p>
+            <w:pPr>
+              <w:spacing w:line="240" w:lineRule="auto"/>
+              <w:rPr>
+                <w:sz w:val="20"/>
+                <w:szCs w:val="20"/>
+              </w:rPr>
+            </w:pPr>
+            <w:r>
+              <w:rPr>
+                <w:sz w:val="20"/>
+                <w:szCs w:val="20"/>
+              </w:rPr>
+              <w:t xml:space="preserve">Generates knowledge graph from </w:t>
             </w:r>
             <w:proofErr w:type="spellStart"/>
             <w:r>
@@ -590,6 +865,54 @@
                 <w:sz w:val="20"/>
                 <w:szCs w:val="20"/>
               </w:rPr>
+              <w:t>DSAI_Course_Data</w:t>
+            </w:r>
+            <w:proofErr w:type="spellEnd"/>
+            <w:r>
+              <w:rPr>
+                <w:sz w:val="20"/>
+                <w:szCs w:val="20"/>
+              </w:rPr>
+              <w:t xml:space="preserve">, </w:t>
+            </w:r>
+            <w:proofErr w:type="spellStart"/>
+            <w:r>
+              <w:rPr>
+                <w:sz w:val="20"/>
+                <w:szCs w:val="20"/>
+              </w:rPr>
+              <w:t>DSAI_Student_Data</w:t>
+            </w:r>
+            <w:proofErr w:type="spellEnd"/>
+            <w:r>
+              <w:rPr>
+                <w:sz w:val="20"/>
+                <w:szCs w:val="20"/>
+              </w:rPr>
+              <w:t xml:space="preserve">, </w:t>
+            </w:r>
+            <w:proofErr w:type="spellStart"/>
+            <w:r>
+              <w:rPr>
+                <w:sz w:val="20"/>
+                <w:szCs w:val="20"/>
+              </w:rPr>
+              <w:t>DSAI_University_Data</w:t>
+            </w:r>
+            <w:proofErr w:type="spellEnd"/>
+            <w:r>
+              <w:rPr>
+                <w:sz w:val="20"/>
+                <w:szCs w:val="20"/>
+              </w:rPr>
+              <w:t xml:space="preserve"> and populates </w:t>
+            </w:r>
+            <w:proofErr w:type="spellStart"/>
+            <w:r>
+              <w:rPr>
+                <w:sz w:val="20"/>
+                <w:szCs w:val="20"/>
+              </w:rPr>
               <w:t>DSAI_Knowledge_Base.nt</w:t>
             </w:r>
             <w:proofErr w:type="spellEnd"/>
@@ -598,69 +921,199 @@
                 <w:sz w:val="20"/>
                 <w:szCs w:val="20"/>
               </w:rPr>
-              <w:t xml:space="preserve"> file and prints outputs in the console like 'topics for a given course', 'total number of topics' etc..</w:t>
-            </w:r>
+              <w:t xml:space="preserve"> file</w:t>
+            </w:r>
+          </w:p>
+        </w:tc>
+        <w:tc>
+          <w:tcPr>
+            <w:tcW w:w="2587" w:type="dxa"/>
+            <w:tcBorders>
+              <w:top w:val="single" w:sz="4" w:space="0" w:color="auto"/>
+              <w:left w:val="single" w:sz="4" w:space="0" w:color="auto"/>
+              <w:bottom w:val="single" w:sz="4" w:space="0" w:color="auto"/>
+              <w:right w:val="single" w:sz="4" w:space="0" w:color="auto"/>
+            </w:tcBorders>
+          </w:tcPr>
+          <w:p>
+            <w:pPr>
+              <w:spacing w:line="240" w:lineRule="auto"/>
+              <w:rPr>
+                <w:sz w:val="20"/>
+                <w:szCs w:val="20"/>
+              </w:rPr>
+            </w:pPr>
+            <w:r>
+              <w:rPr>
+                <w:sz w:val="20"/>
+                <w:szCs w:val="20"/>
+              </w:rPr>
+              <w:t>Input:</w:t>
+            </w:r>
+            <w:r>
+              <w:rPr>
+                <w:sz w:val="20"/>
+                <w:szCs w:val="20"/>
+              </w:rPr>
+              <w:t xml:space="preserve"> </w:t>
+            </w:r>
+            <w:proofErr w:type="spellStart"/>
+            <w:r>
+              <w:rPr>
+                <w:sz w:val="20"/>
+                <w:szCs w:val="20"/>
+              </w:rPr>
+              <w:t>DSAI_Course_Data</w:t>
+            </w:r>
+            <w:proofErr w:type="spellEnd"/>
+            <w:r>
+              <w:rPr>
+                <w:sz w:val="20"/>
+                <w:szCs w:val="20"/>
+              </w:rPr>
+              <w:t xml:space="preserve">, </w:t>
+            </w:r>
+            <w:proofErr w:type="spellStart"/>
+            <w:r>
+              <w:rPr>
+                <w:sz w:val="20"/>
+                <w:szCs w:val="20"/>
+              </w:rPr>
+              <w:t>DSAI_Student_Data</w:t>
+            </w:r>
+            <w:proofErr w:type="spellEnd"/>
+            <w:r>
+              <w:rPr>
+                <w:sz w:val="20"/>
+                <w:szCs w:val="20"/>
+              </w:rPr>
+              <w:t xml:space="preserve">, </w:t>
+            </w:r>
+            <w:bookmarkStart w:id="1" w:name="_Hlk99475575"/>
+            <w:proofErr w:type="spellStart"/>
+            <w:r>
+              <w:rPr>
+                <w:sz w:val="20"/>
+                <w:szCs w:val="20"/>
+              </w:rPr>
+              <w:t>DSAI_University_Data</w:t>
+            </w:r>
+            <w:bookmarkEnd w:id="1"/>
+            <w:proofErr w:type="spellEnd"/>
+          </w:p>
+          <w:p>
+            <w:pPr>
+              <w:spacing w:line="240" w:lineRule="auto"/>
+              <w:rPr>
+                <w:sz w:val="20"/>
+                <w:szCs w:val="20"/>
+              </w:rPr>
+            </w:pPr>
+          </w:p>
+          <w:p>
+            <w:pPr>
+              <w:spacing w:line="240" w:lineRule="auto"/>
+              <w:rPr>
+                <w:sz w:val="20"/>
+                <w:szCs w:val="20"/>
+              </w:rPr>
+            </w:pPr>
+            <w:r>
+              <w:rPr>
+                <w:sz w:val="20"/>
+                <w:szCs w:val="20"/>
+              </w:rPr>
+              <w:t>Output:</w:t>
+            </w:r>
+            <w:r>
+              <w:rPr>
+                <w:sz w:val="20"/>
+                <w:szCs w:val="20"/>
+              </w:rPr>
+              <w:t xml:space="preserve"> </w:t>
+            </w:r>
+            <w:proofErr w:type="spellStart"/>
+            <w:r>
+              <w:rPr>
+                <w:sz w:val="20"/>
+                <w:szCs w:val="20"/>
+              </w:rPr>
+              <w:t>DSAI_Knowledge_Base.nt</w:t>
+            </w:r>
+            <w:proofErr w:type="spellEnd"/>
           </w:p>
         </w:tc>
       </w:tr>
       <w:tr>
-        <w:tc>
-          <w:tcPr>
-            <w:tcW w:w="1042" w:type="dxa"/>
-            <w:tcBorders>
-              <w:top w:val="single" w:sz="4" w:space="0" w:color="auto"/>
-              <w:left w:val="single" w:sz="4" w:space="0" w:color="auto"/>
-              <w:bottom w:val="single" w:sz="4" w:space="0" w:color="auto"/>
-              <w:right w:val="single" w:sz="4" w:space="0" w:color="auto"/>
-            </w:tcBorders>
-          </w:tcPr>
-          <w:p>
-            <w:pPr>
-              <w:spacing w:line="240" w:lineRule="auto"/>
-              <w:rPr>
-                <w:sz w:val="20"/>
-                <w:szCs w:val="20"/>
-              </w:rPr>
-            </w:pPr>
-            <w:r>
-              <w:rPr>
-                <w:sz w:val="20"/>
-                <w:szCs w:val="20"/>
-              </w:rPr>
-              <w:t>3</w:t>
-            </w:r>
-          </w:p>
-        </w:tc>
-        <w:tc>
-          <w:tcPr>
-            <w:tcW w:w="2702" w:type="dxa"/>
-            <w:tcBorders>
-              <w:top w:val="single" w:sz="4" w:space="0" w:color="auto"/>
-              <w:left w:val="single" w:sz="4" w:space="0" w:color="auto"/>
-              <w:bottom w:val="single" w:sz="4" w:space="0" w:color="auto"/>
-              <w:right w:val="single" w:sz="4" w:space="0" w:color="auto"/>
-            </w:tcBorders>
-          </w:tcPr>
-          <w:p>
-            <w:pPr>
-              <w:spacing w:line="240" w:lineRule="auto"/>
-              <w:rPr>
-                <w:sz w:val="20"/>
-                <w:szCs w:val="20"/>
-              </w:rPr>
-            </w:pPr>
-            <w:r>
-              <w:rPr>
-                <w:sz w:val="20"/>
-                <w:szCs w:val="20"/>
-              </w:rPr>
-              <w:t>DSAI_Knowledge_Base.py</w:t>
-            </w:r>
-          </w:p>
-        </w:tc>
-        <w:tc>
-          <w:tcPr>
-            <w:tcW w:w="1465" w:type="dxa"/>
+        <w:trPr>
+          <w:trHeight w:val="994"/>
+        </w:trPr>
+        <w:tc>
+          <w:tcPr>
+            <w:tcW w:w="838" w:type="dxa"/>
+            <w:tcBorders>
+              <w:top w:val="single" w:sz="4" w:space="0" w:color="auto"/>
+              <w:left w:val="single" w:sz="4" w:space="0" w:color="auto"/>
+              <w:bottom w:val="single" w:sz="4" w:space="0" w:color="auto"/>
+              <w:right w:val="single" w:sz="4" w:space="0" w:color="auto"/>
+            </w:tcBorders>
+          </w:tcPr>
+          <w:p>
+            <w:pPr>
+              <w:spacing w:line="240" w:lineRule="auto"/>
+              <w:rPr>
+                <w:sz w:val="20"/>
+                <w:szCs w:val="20"/>
+              </w:rPr>
+            </w:pPr>
+            <w:r>
+              <w:rPr>
+                <w:sz w:val="20"/>
+                <w:szCs w:val="20"/>
+              </w:rPr>
+              <w:t>4</w:t>
+            </w:r>
+          </w:p>
+          <w:p>
+            <w:pPr>
+              <w:spacing w:line="240" w:lineRule="auto"/>
+              <w:rPr>
+                <w:sz w:val="20"/>
+                <w:szCs w:val="20"/>
+              </w:rPr>
+            </w:pPr>
+          </w:p>
+        </w:tc>
+        <w:tc>
+          <w:tcPr>
+            <w:tcW w:w="1548" w:type="dxa"/>
+            <w:tcBorders>
+              <w:top w:val="single" w:sz="4" w:space="0" w:color="auto"/>
+              <w:left w:val="single" w:sz="4" w:space="0" w:color="auto"/>
+              <w:bottom w:val="single" w:sz="4" w:space="0" w:color="auto"/>
+              <w:right w:val="single" w:sz="4" w:space="0" w:color="auto"/>
+            </w:tcBorders>
+          </w:tcPr>
+          <w:p>
+            <w:pPr>
+              <w:spacing w:line="240" w:lineRule="auto"/>
+              <w:rPr>
+                <w:sz w:val="20"/>
+                <w:szCs w:val="20"/>
+              </w:rPr>
+            </w:pPr>
+            <w:r>
+              <w:rPr>
+                <w:sz w:val="20"/>
+                <w:szCs w:val="20"/>
+              </w:rPr>
+              <w:t>DSAI_Main.py</w:t>
+            </w:r>
+          </w:p>
+        </w:tc>
+        <w:tc>
+          <w:tcPr>
+            <w:tcW w:w="1009" w:type="dxa"/>
             <w:tcBorders>
               <w:top w:val="single" w:sz="4" w:space="0" w:color="auto"/>
               <w:left w:val="single" w:sz="4" w:space="0" w:color="auto"/>
@@ -687,7 +1140,7 @@
         </w:tc>
         <w:tc>
           <w:tcPr>
-            <w:tcW w:w="1504" w:type="dxa"/>
+            <w:tcW w:w="1890" w:type="dxa"/>
             <w:tcBorders>
               <w:top w:val="single" w:sz="4" w:space="0" w:color="auto"/>
               <w:left w:val="single" w:sz="4" w:space="0" w:color="auto"/>
@@ -720,31 +1173,56 @@
             </w:r>
             <w:proofErr w:type="spellEnd"/>
           </w:p>
-        </w:tc>
-        <w:tc>
-          <w:tcPr>
-            <w:tcW w:w="2303" w:type="dxa"/>
-            <w:tcBorders>
-              <w:top w:val="single" w:sz="4" w:space="0" w:color="auto"/>
-              <w:left w:val="single" w:sz="4" w:space="0" w:color="auto"/>
-              <w:bottom w:val="single" w:sz="4" w:space="0" w:color="auto"/>
-              <w:right w:val="single" w:sz="4" w:space="0" w:color="auto"/>
-            </w:tcBorders>
-          </w:tcPr>
-          <w:p>
-            <w:pPr>
-              <w:spacing w:line="240" w:lineRule="auto"/>
-              <w:rPr>
-                <w:sz w:val="20"/>
-                <w:szCs w:val="20"/>
-              </w:rPr>
-            </w:pPr>
-            <w:r>
-              <w:rPr>
-                <w:sz w:val="20"/>
-                <w:szCs w:val="20"/>
-              </w:rPr>
-              <w:t xml:space="preserve">Generates knowledge graph from </w:t>
+          <w:p>
+            <w:pPr>
+              <w:spacing w:line="240" w:lineRule="auto"/>
+              <w:rPr>
+                <w:sz w:val="20"/>
+                <w:szCs w:val="20"/>
+              </w:rPr>
+            </w:pPr>
+          </w:p>
+          <w:p>
+            <w:pPr>
+              <w:spacing w:line="240" w:lineRule="auto"/>
+              <w:rPr>
+                <w:sz w:val="20"/>
+                <w:szCs w:val="20"/>
+              </w:rPr>
+            </w:pPr>
+            <w:r>
+              <w:rPr>
+                <w:sz w:val="20"/>
+                <w:szCs w:val="20"/>
+              </w:rPr>
+              <w:t>Implemented using OOP concepts</w:t>
+            </w:r>
+          </w:p>
+        </w:tc>
+        <w:tc>
+          <w:tcPr>
+            <w:tcW w:w="3596" w:type="dxa"/>
+            <w:tcBorders>
+              <w:top w:val="single" w:sz="4" w:space="0" w:color="auto"/>
+              <w:left w:val="single" w:sz="4" w:space="0" w:color="auto"/>
+              <w:bottom w:val="single" w:sz="4" w:space="0" w:color="auto"/>
+              <w:right w:val="single" w:sz="4" w:space="0" w:color="auto"/>
+            </w:tcBorders>
+          </w:tcPr>
+          <w:p>
+            <w:pPr>
+              <w:spacing w:line="240" w:lineRule="auto"/>
+              <w:rPr>
+                <w:sz w:val="20"/>
+                <w:szCs w:val="20"/>
+              </w:rPr>
+            </w:pPr>
+            <w:r>
+              <w:rPr>
+                <w:sz w:val="20"/>
+                <w:szCs w:val="20"/>
+              </w:rPr>
+              <w:t xml:space="preserve">Used to run Command Line Interface chatbot that inputs from the </w:t>
             </w:r>
             <w:proofErr w:type="spellStart"/>
             <w:r>
@@ -752,7 +1230,7 @@
                 <w:sz w:val="20"/>
                 <w:szCs w:val="20"/>
               </w:rPr>
-              <w:t>DSAI_Course_Data</w:t>
+              <w:t>DSAI_Knowledge_Base.nt</w:t>
             </w:r>
             <w:proofErr w:type="spellEnd"/>
             <w:r>
@@ -760,7 +1238,34 @@
                 <w:sz w:val="20"/>
                 <w:szCs w:val="20"/>
               </w:rPr>
-              <w:t xml:space="preserve">, </w:t>
+              <w:t xml:space="preserve"> file.</w:t>
+            </w:r>
+          </w:p>
+        </w:tc>
+        <w:tc>
+          <w:tcPr>
+            <w:tcW w:w="2587" w:type="dxa"/>
+            <w:tcBorders>
+              <w:top w:val="single" w:sz="4" w:space="0" w:color="auto"/>
+              <w:left w:val="single" w:sz="4" w:space="0" w:color="auto"/>
+              <w:bottom w:val="single" w:sz="4" w:space="0" w:color="auto"/>
+              <w:right w:val="single" w:sz="4" w:space="0" w:color="auto"/>
+            </w:tcBorders>
+          </w:tcPr>
+          <w:p>
+            <w:pPr>
+              <w:spacing w:line="240" w:lineRule="auto"/>
+              <w:rPr>
+                <w:sz w:val="20"/>
+                <w:szCs w:val="20"/>
+              </w:rPr>
+            </w:pPr>
+            <w:r>
+              <w:rPr>
+                <w:sz w:val="20"/>
+                <w:szCs w:val="20"/>
+              </w:rPr>
+              <w:t xml:space="preserve">Input: </w:t>
             </w:r>
             <w:proofErr w:type="spellStart"/>
             <w:r>
@@ -768,258 +1273,9 @@
                 <w:sz w:val="20"/>
                 <w:szCs w:val="20"/>
               </w:rPr>
-              <w:t>DSAI_Student_Data</w:t>
+              <w:t>DSAI_Knowledge_Base.nt</w:t>
             </w:r>
             <w:proofErr w:type="spellEnd"/>
-            <w:r>
-              <w:rPr>
-                <w:sz w:val="20"/>
-                <w:szCs w:val="20"/>
-              </w:rPr>
-              <w:t xml:space="preserve">, </w:t>
-            </w:r>
-            <w:proofErr w:type="spellStart"/>
-            <w:r>
-              <w:rPr>
-                <w:sz w:val="20"/>
-                <w:szCs w:val="20"/>
-              </w:rPr>
-              <w:t>DSAI_University_Data</w:t>
-            </w:r>
-            <w:proofErr w:type="spellEnd"/>
-            <w:r>
-              <w:rPr>
-                <w:sz w:val="20"/>
-                <w:szCs w:val="20"/>
-              </w:rPr>
-              <w:t xml:space="preserve"> and </w:t>
-            </w:r>
-            <w:r>
-              <w:rPr>
-                <w:sz w:val="20"/>
-                <w:szCs w:val="20"/>
-              </w:rPr>
-              <w:t xml:space="preserve">populates </w:t>
-            </w:r>
-            <w:proofErr w:type="spellStart"/>
-            <w:r>
-              <w:rPr>
-                <w:sz w:val="20"/>
-                <w:szCs w:val="20"/>
-              </w:rPr>
-              <w:t>DSAI_Knowledge_Base.nt</w:t>
-            </w:r>
-            <w:proofErr w:type="spellEnd"/>
-            <w:r>
-              <w:rPr>
-                <w:sz w:val="20"/>
-                <w:szCs w:val="20"/>
-              </w:rPr>
-              <w:t xml:space="preserve"> file</w:t>
-            </w:r>
-          </w:p>
-        </w:tc>
-      </w:tr>
-      <w:tr>
-        <w:tc>
-          <w:tcPr>
-            <w:tcW w:w="1042" w:type="dxa"/>
-            <w:tcBorders>
-              <w:top w:val="single" w:sz="4" w:space="0" w:color="auto"/>
-              <w:left w:val="single" w:sz="4" w:space="0" w:color="auto"/>
-              <w:bottom w:val="single" w:sz="4" w:space="0" w:color="auto"/>
-              <w:right w:val="single" w:sz="4" w:space="0" w:color="auto"/>
-            </w:tcBorders>
-          </w:tcPr>
-          <w:p>
-            <w:pPr>
-              <w:spacing w:line="240" w:lineRule="auto"/>
-              <w:rPr>
-                <w:sz w:val="20"/>
-                <w:szCs w:val="20"/>
-              </w:rPr>
-            </w:pPr>
-            <w:r>
-              <w:rPr>
-                <w:sz w:val="20"/>
-                <w:szCs w:val="20"/>
-              </w:rPr>
-              <w:t>4</w:t>
-            </w:r>
-          </w:p>
-          <w:p>
-            <w:pPr>
-              <w:spacing w:line="240" w:lineRule="auto"/>
-              <w:rPr>
-                <w:sz w:val="20"/>
-                <w:szCs w:val="20"/>
-              </w:rPr>
-            </w:pPr>
-          </w:p>
-        </w:tc>
-        <w:tc>
-          <w:tcPr>
-            <w:tcW w:w="2702" w:type="dxa"/>
-            <w:tcBorders>
-              <w:top w:val="single" w:sz="4" w:space="0" w:color="auto"/>
-              <w:left w:val="single" w:sz="4" w:space="0" w:color="auto"/>
-              <w:bottom w:val="single" w:sz="4" w:space="0" w:color="auto"/>
-              <w:right w:val="single" w:sz="4" w:space="0" w:color="auto"/>
-            </w:tcBorders>
-          </w:tcPr>
-          <w:p>
-            <w:pPr>
-              <w:spacing w:line="240" w:lineRule="auto"/>
-              <w:rPr>
-                <w:sz w:val="20"/>
-                <w:szCs w:val="20"/>
-              </w:rPr>
-            </w:pPr>
-            <w:r>
-              <w:rPr>
-                <w:sz w:val="20"/>
-                <w:szCs w:val="20"/>
-              </w:rPr>
-              <w:t>DSAI_Main.py</w:t>
-            </w:r>
-          </w:p>
-        </w:tc>
-        <w:tc>
-          <w:tcPr>
-            <w:tcW w:w="1465" w:type="dxa"/>
-            <w:tcBorders>
-              <w:top w:val="single" w:sz="4" w:space="0" w:color="auto"/>
-              <w:left w:val="single" w:sz="4" w:space="0" w:color="auto"/>
-              <w:bottom w:val="single" w:sz="4" w:space="0" w:color="auto"/>
-              <w:right w:val="single" w:sz="4" w:space="0" w:color="auto"/>
-            </w:tcBorders>
-          </w:tcPr>
-          <w:p>
-            <w:pPr>
-              <w:spacing w:line="240" w:lineRule="auto"/>
-              <w:rPr>
-                <w:sz w:val="20"/>
-                <w:szCs w:val="20"/>
-              </w:rPr>
-            </w:pPr>
-            <w:r>
-              <w:rPr>
-                <w:sz w:val="20"/>
-                <w:szCs w:val="20"/>
-              </w:rPr>
-              <w:t>Python</w:t>
-            </w:r>
-          </w:p>
-        </w:tc>
-        <w:tc>
-          <w:tcPr>
-            <w:tcW w:w="1504" w:type="dxa"/>
-            <w:tcBorders>
-              <w:top w:val="single" w:sz="4" w:space="0" w:color="auto"/>
-              <w:left w:val="single" w:sz="4" w:space="0" w:color="auto"/>
-              <w:bottom w:val="single" w:sz="4" w:space="0" w:color="auto"/>
-              <w:right w:val="single" w:sz="4" w:space="0" w:color="auto"/>
-            </w:tcBorders>
-          </w:tcPr>
-          <w:p>
-            <w:pPr>
-              <w:spacing w:line="240" w:lineRule="auto"/>
-              <w:rPr>
-                <w:sz w:val="20"/>
-                <w:szCs w:val="20"/>
-              </w:rPr>
-            </w:pPr>
-            <w:r>
-              <w:rPr>
-                <w:sz w:val="20"/>
-                <w:szCs w:val="20"/>
-              </w:rPr>
-              <w:t>.</w:t>
-            </w:r>
-            <w:proofErr w:type="spellStart"/>
-            <w:r>
-              <w:rPr>
-                <w:sz w:val="20"/>
-                <w:szCs w:val="20"/>
-              </w:rPr>
-              <w:t>py</w:t>
-            </w:r>
-            <w:proofErr w:type="spellEnd"/>
-          </w:p>
-          <w:p>
-            <w:pPr>
-              <w:spacing w:line="240" w:lineRule="auto"/>
-              <w:rPr>
-                <w:sz w:val="20"/>
-                <w:szCs w:val="20"/>
-              </w:rPr>
-            </w:pPr>
-          </w:p>
-          <w:p>
-            <w:pPr>
-              <w:spacing w:line="240" w:lineRule="auto"/>
-              <w:rPr>
-                <w:sz w:val="20"/>
-                <w:szCs w:val="20"/>
-              </w:rPr>
-            </w:pPr>
-            <w:r>
-              <w:rPr>
-                <w:sz w:val="20"/>
-                <w:szCs w:val="20"/>
-              </w:rPr>
-              <w:t>Implemented using OOP concepts</w:t>
-            </w:r>
-          </w:p>
-        </w:tc>
-        <w:tc>
-          <w:tcPr>
-            <w:tcW w:w="2303" w:type="dxa"/>
-            <w:tcBorders>
-              <w:top w:val="single" w:sz="4" w:space="0" w:color="auto"/>
-              <w:left w:val="single" w:sz="4" w:space="0" w:color="auto"/>
-              <w:bottom w:val="single" w:sz="4" w:space="0" w:color="auto"/>
-              <w:right w:val="single" w:sz="4" w:space="0" w:color="auto"/>
-            </w:tcBorders>
-          </w:tcPr>
-          <w:p>
-            <w:pPr>
-              <w:spacing w:line="240" w:lineRule="auto"/>
-              <w:rPr>
-                <w:sz w:val="20"/>
-                <w:szCs w:val="20"/>
-              </w:rPr>
-            </w:pPr>
-            <w:r>
-              <w:rPr>
-                <w:sz w:val="20"/>
-                <w:szCs w:val="20"/>
-              </w:rPr>
-              <w:t xml:space="preserve">Used to run Command Line Interface chatbot that inputs from </w:t>
-            </w:r>
-            <w:r>
-              <w:rPr>
-                <w:sz w:val="20"/>
-                <w:szCs w:val="20"/>
-              </w:rPr>
-              <w:t xml:space="preserve">the </w:t>
-            </w:r>
-            <w:proofErr w:type="spellStart"/>
-            <w:r>
-              <w:rPr>
-                <w:sz w:val="20"/>
-                <w:szCs w:val="20"/>
-              </w:rPr>
-              <w:t>DSAI_Knowledge_Base.nt</w:t>
-            </w:r>
-            <w:proofErr w:type="spellEnd"/>
-            <w:r>
-              <w:rPr>
-                <w:sz w:val="20"/>
-                <w:szCs w:val="20"/>
-              </w:rPr>
-              <w:t xml:space="preserve"> file.</w:t>
-            </w:r>
           </w:p>
         </w:tc>
       </w:tr>
@@ -1354,6 +1610,1204 @@
         </w:rPr>
       </w:pPr>
     </w:p>
+    <w:p>
+      <w:pPr>
+        <w:rPr>
+          <w:b/>
+          <w:bCs/>
+          <w:sz w:val="28"/>
+          <w:szCs w:val="28"/>
+          <w:u w:val="single"/>
+        </w:rPr>
+      </w:pPr>
+      <w:r>
+        <w:rPr>
+          <w:b/>
+          <w:bCs/>
+          <w:sz w:val="28"/>
+          <w:szCs w:val="28"/>
+          <w:u w:val="single"/>
+        </w:rPr>
+        <w:t>Source Code Steps:</w:t>
+      </w:r>
+    </w:p>
+    <w:p>
+      <w:pPr>
+        <w:pStyle w:val="ListParagraph"/>
+        <w:numPr>
+          <w:ilvl w:val="0"/>
+          <w:numId w:val="1"/>
+        </w:numPr>
+        <w:rPr>
+          <w:sz w:val="28"/>
+          <w:szCs w:val="28"/>
+        </w:rPr>
+      </w:pPr>
+      <w:proofErr w:type="spellStart"/>
+      <w:r>
+        <w:rPr>
+          <w:sz w:val="28"/>
+          <w:szCs w:val="28"/>
+        </w:rPr>
+        <w:t>DSAI_</w:t>
+      </w:r>
+      <w:r>
+        <w:rPr>
+          <w:sz w:val="28"/>
+          <w:szCs w:val="28"/>
+        </w:rPr>
+        <w:t>Knowledge_Graph.ipynb</w:t>
+      </w:r>
+      <w:proofErr w:type="spellEnd"/>
+    </w:p>
+    <w:p>
+      <w:pPr>
+        <w:pStyle w:val="ListParagraph"/>
+        <w:numPr>
+          <w:ilvl w:val="1"/>
+          <w:numId w:val="1"/>
+        </w:numPr>
+        <w:rPr>
+          <w:sz w:val="28"/>
+          <w:szCs w:val="28"/>
+        </w:rPr>
+      </w:pPr>
+      <w:r>
+        <w:rPr>
+          <w:sz w:val="28"/>
+          <w:szCs w:val="28"/>
+        </w:rPr>
+        <w:t>Import</w:t>
+      </w:r>
+      <w:r>
+        <w:rPr>
+          <w:sz w:val="28"/>
+          <w:szCs w:val="28"/>
+        </w:rPr>
+        <w:t xml:space="preserve"> DSAI_Wiki_Sentences_V2.csv</w:t>
+      </w:r>
+      <w:r>
+        <w:rPr>
+          <w:sz w:val="28"/>
+          <w:szCs w:val="28"/>
+        </w:rPr>
+        <w:t xml:space="preserve"> (Input Data)</w:t>
+      </w:r>
+    </w:p>
+    <w:p>
+      <w:pPr>
+        <w:pStyle w:val="ListParagraph"/>
+        <w:numPr>
+          <w:ilvl w:val="1"/>
+          <w:numId w:val="1"/>
+        </w:numPr>
+        <w:rPr>
+          <w:sz w:val="28"/>
+          <w:szCs w:val="28"/>
+        </w:rPr>
+      </w:pPr>
+      <w:r>
+        <w:rPr>
+          <w:sz w:val="28"/>
+          <w:szCs w:val="28"/>
+        </w:rPr>
+        <w:lastRenderedPageBreak/>
+        <w:t>Find entity pairs from the data</w:t>
+      </w:r>
+    </w:p>
+    <w:p>
+      <w:pPr>
+        <w:pStyle w:val="ListParagraph"/>
+        <w:numPr>
+          <w:ilvl w:val="1"/>
+          <w:numId w:val="1"/>
+        </w:numPr>
+        <w:rPr>
+          <w:sz w:val="28"/>
+          <w:szCs w:val="28"/>
+        </w:rPr>
+      </w:pPr>
+      <w:r>
+        <w:rPr>
+          <w:sz w:val="28"/>
+          <w:szCs w:val="28"/>
+        </w:rPr>
+        <w:t>Extract subject and object from the entity pairs</w:t>
+      </w:r>
+      <w:r>
+        <w:rPr>
+          <w:sz w:val="28"/>
+          <w:szCs w:val="28"/>
+        </w:rPr>
+        <w:t xml:space="preserve"> and create a </w:t>
+      </w:r>
+      <w:r>
+        <w:rPr>
+          <w:sz w:val="28"/>
+          <w:szCs w:val="28"/>
+        </w:rPr>
+        <w:t>data frame</w:t>
+      </w:r>
+      <w:r>
+        <w:rPr>
+          <w:sz w:val="28"/>
+          <w:szCs w:val="28"/>
+        </w:rPr>
+        <w:t xml:space="preserve"> with subject as ‘source’ and object as ‘target’</w:t>
+      </w:r>
+    </w:p>
+    <w:p>
+      <w:pPr>
+        <w:pStyle w:val="ListParagraph"/>
+        <w:numPr>
+          <w:ilvl w:val="1"/>
+          <w:numId w:val="1"/>
+        </w:numPr>
+        <w:rPr>
+          <w:sz w:val="28"/>
+          <w:szCs w:val="28"/>
+        </w:rPr>
+      </w:pPr>
+      <w:r>
+        <w:rPr>
+          <w:sz w:val="28"/>
+          <w:szCs w:val="28"/>
+        </w:rPr>
+        <w:t>Plot the entire knowledge graph obtained from the entire dataset</w:t>
+      </w:r>
+    </w:p>
+    <w:p>
+      <w:pPr>
+        <w:pStyle w:val="ListParagraph"/>
+        <w:numPr>
+          <w:ilvl w:val="0"/>
+          <w:numId w:val="1"/>
+        </w:numPr>
+        <w:rPr>
+          <w:sz w:val="28"/>
+          <w:szCs w:val="28"/>
+        </w:rPr>
+      </w:pPr>
+      <w:r>
+        <w:rPr>
+          <w:sz w:val="28"/>
+          <w:szCs w:val="28"/>
+        </w:rPr>
+        <w:t>DSAI_Queries.py</w:t>
+      </w:r>
+    </w:p>
+    <w:p>
+      <w:pPr>
+        <w:pStyle w:val="ListParagraph"/>
+        <w:ind w:left="1440"/>
+        <w:rPr>
+          <w:sz w:val="28"/>
+          <w:szCs w:val="28"/>
+        </w:rPr>
+      </w:pPr>
+      <w:r>
+        <w:rPr>
+          <w:sz w:val="28"/>
+          <w:szCs w:val="28"/>
+        </w:rPr>
+        <w:t xml:space="preserve">Parses </w:t>
+      </w:r>
+      <w:proofErr w:type="spellStart"/>
+      <w:r>
+        <w:rPr>
+          <w:sz w:val="28"/>
+          <w:szCs w:val="28"/>
+        </w:rPr>
+        <w:t>DSAI_Knowledge_Base.nt</w:t>
+      </w:r>
+      <w:proofErr w:type="spellEnd"/>
+      <w:r>
+        <w:rPr>
+          <w:sz w:val="28"/>
+          <w:szCs w:val="28"/>
+        </w:rPr>
+        <w:t xml:space="preserve"> and prints the following query outputs in the console</w:t>
+      </w:r>
+    </w:p>
+    <w:p>
+      <w:pPr>
+        <w:pStyle w:val="ListParagraph"/>
+        <w:numPr>
+          <w:ilvl w:val="2"/>
+          <w:numId w:val="1"/>
+        </w:numPr>
+        <w:rPr>
+          <w:sz w:val="28"/>
+          <w:szCs w:val="28"/>
+        </w:rPr>
+      </w:pPr>
+      <w:r>
+        <w:rPr>
+          <w:sz w:val="28"/>
+          <w:szCs w:val="28"/>
+        </w:rPr>
+        <w:t>T</w:t>
+      </w:r>
+      <w:r>
+        <w:rPr>
+          <w:sz w:val="28"/>
+          <w:szCs w:val="28"/>
+        </w:rPr>
+        <w:t>otal number of triples in the knowledge base</w:t>
+      </w:r>
+    </w:p>
+    <w:p>
+      <w:pPr>
+        <w:pStyle w:val="ListParagraph"/>
+        <w:numPr>
+          <w:ilvl w:val="2"/>
+          <w:numId w:val="1"/>
+        </w:numPr>
+        <w:rPr>
+          <w:sz w:val="28"/>
+          <w:szCs w:val="28"/>
+        </w:rPr>
+      </w:pPr>
+      <w:r>
+        <w:rPr>
+          <w:sz w:val="28"/>
+          <w:szCs w:val="28"/>
+        </w:rPr>
+        <w:t>T</w:t>
+      </w:r>
+      <w:r>
+        <w:rPr>
+          <w:sz w:val="28"/>
+          <w:szCs w:val="28"/>
+        </w:rPr>
+        <w:t>otal number of students</w:t>
+      </w:r>
+    </w:p>
+    <w:p>
+      <w:pPr>
+        <w:pStyle w:val="ListParagraph"/>
+        <w:numPr>
+          <w:ilvl w:val="2"/>
+          <w:numId w:val="1"/>
+        </w:numPr>
+        <w:rPr>
+          <w:sz w:val="28"/>
+          <w:szCs w:val="28"/>
+        </w:rPr>
+      </w:pPr>
+      <w:r>
+        <w:rPr>
+          <w:sz w:val="28"/>
+          <w:szCs w:val="28"/>
+        </w:rPr>
+        <w:t>T</w:t>
+      </w:r>
+      <w:r>
+        <w:rPr>
+          <w:sz w:val="28"/>
+          <w:szCs w:val="28"/>
+        </w:rPr>
+        <w:t>otal number of courses</w:t>
+      </w:r>
+    </w:p>
+    <w:p>
+      <w:pPr>
+        <w:pStyle w:val="ListParagraph"/>
+        <w:numPr>
+          <w:ilvl w:val="2"/>
+          <w:numId w:val="1"/>
+        </w:numPr>
+        <w:rPr>
+          <w:sz w:val="28"/>
+          <w:szCs w:val="28"/>
+        </w:rPr>
+      </w:pPr>
+      <w:r>
+        <w:rPr>
+          <w:sz w:val="28"/>
+          <w:szCs w:val="28"/>
+        </w:rPr>
+        <w:t>T</w:t>
+      </w:r>
+      <w:r>
+        <w:rPr>
+          <w:sz w:val="28"/>
+          <w:szCs w:val="28"/>
+        </w:rPr>
+        <w:t>otal number of topics</w:t>
+      </w:r>
+    </w:p>
+    <w:p>
+      <w:pPr>
+        <w:pStyle w:val="ListParagraph"/>
+        <w:numPr>
+          <w:ilvl w:val="2"/>
+          <w:numId w:val="1"/>
+        </w:numPr>
+        <w:rPr>
+          <w:sz w:val="28"/>
+          <w:szCs w:val="28"/>
+        </w:rPr>
+      </w:pPr>
+      <w:r>
+        <w:rPr>
+          <w:sz w:val="28"/>
+          <w:szCs w:val="28"/>
+        </w:rPr>
+        <w:t>T</w:t>
+      </w:r>
+      <w:r>
+        <w:rPr>
+          <w:sz w:val="28"/>
+          <w:szCs w:val="28"/>
+        </w:rPr>
+        <w:t xml:space="preserve">opics for </w:t>
+      </w:r>
+      <w:r>
+        <w:rPr>
+          <w:sz w:val="28"/>
+          <w:szCs w:val="28"/>
+        </w:rPr>
+        <w:t xml:space="preserve">the </w:t>
+      </w:r>
+      <w:r>
+        <w:rPr>
+          <w:sz w:val="28"/>
+          <w:szCs w:val="28"/>
+        </w:rPr>
+        <w:t xml:space="preserve">course </w:t>
+      </w:r>
+      <w:r>
+        <w:rPr>
+          <w:sz w:val="28"/>
+          <w:szCs w:val="28"/>
+        </w:rPr>
+        <w:t>‘</w:t>
+      </w:r>
+      <w:r>
+        <w:rPr>
+          <w:sz w:val="28"/>
+          <w:szCs w:val="28"/>
+        </w:rPr>
+        <w:t>Income Taxation in Canada</w:t>
+      </w:r>
+      <w:r>
+        <w:rPr>
+          <w:sz w:val="28"/>
+          <w:szCs w:val="28"/>
+        </w:rPr>
+        <w:t xml:space="preserve">’ </w:t>
+      </w:r>
+      <w:r>
+        <w:rPr>
+          <w:sz w:val="28"/>
+          <w:szCs w:val="28"/>
+        </w:rPr>
+        <w:t xml:space="preserve">and their link to </w:t>
+      </w:r>
+      <w:proofErr w:type="spellStart"/>
+      <w:r>
+        <w:rPr>
+          <w:sz w:val="28"/>
+          <w:szCs w:val="28"/>
+        </w:rPr>
+        <w:t>dbpedia</w:t>
+      </w:r>
+      <w:proofErr w:type="spellEnd"/>
+    </w:p>
+    <w:p>
+      <w:pPr>
+        <w:pStyle w:val="ListParagraph"/>
+        <w:numPr>
+          <w:ilvl w:val="2"/>
+          <w:numId w:val="1"/>
+        </w:numPr>
+        <w:rPr>
+          <w:sz w:val="28"/>
+          <w:szCs w:val="28"/>
+        </w:rPr>
+      </w:pPr>
+      <w:r>
+        <w:rPr>
+          <w:sz w:val="28"/>
+          <w:szCs w:val="28"/>
+        </w:rPr>
+        <w:t>A</w:t>
+      </w:r>
+      <w:r>
+        <w:rPr>
+          <w:sz w:val="28"/>
+          <w:szCs w:val="28"/>
+        </w:rPr>
+        <w:t xml:space="preserve">ll courses completed for </w:t>
+      </w:r>
+      <w:r>
+        <w:rPr>
+          <w:sz w:val="28"/>
+          <w:szCs w:val="28"/>
+        </w:rPr>
+        <w:t xml:space="preserve">the </w:t>
+      </w:r>
+      <w:r>
+        <w:rPr>
+          <w:sz w:val="28"/>
+          <w:szCs w:val="28"/>
+        </w:rPr>
+        <w:t>student</w:t>
+      </w:r>
+      <w:r>
+        <w:rPr>
+          <w:sz w:val="28"/>
+          <w:szCs w:val="28"/>
+        </w:rPr>
+        <w:t xml:space="preserve"> ‘</w:t>
+      </w:r>
+      <w:r>
+        <w:rPr>
+          <w:sz w:val="28"/>
+          <w:szCs w:val="28"/>
+        </w:rPr>
+        <w:t xml:space="preserve">Dania </w:t>
+      </w:r>
+      <w:proofErr w:type="spellStart"/>
+      <w:r>
+        <w:rPr>
+          <w:sz w:val="28"/>
+          <w:szCs w:val="28"/>
+        </w:rPr>
+        <w:t>Kalomiris</w:t>
+      </w:r>
+      <w:proofErr w:type="spellEnd"/>
+      <w:r>
+        <w:rPr>
+          <w:sz w:val="28"/>
+          <w:szCs w:val="28"/>
+        </w:rPr>
+        <w:t>’</w:t>
+      </w:r>
+    </w:p>
+    <w:p>
+      <w:pPr>
+        <w:pStyle w:val="ListParagraph"/>
+        <w:numPr>
+          <w:ilvl w:val="2"/>
+          <w:numId w:val="1"/>
+        </w:numPr>
+        <w:rPr>
+          <w:sz w:val="28"/>
+          <w:szCs w:val="28"/>
+        </w:rPr>
+      </w:pPr>
+      <w:r>
+        <w:rPr>
+          <w:sz w:val="28"/>
+          <w:szCs w:val="28"/>
+        </w:rPr>
+        <w:t>L</w:t>
+      </w:r>
+      <w:r>
+        <w:rPr>
+          <w:sz w:val="28"/>
+          <w:szCs w:val="28"/>
+        </w:rPr>
+        <w:t xml:space="preserve">ist of all students familiar with </w:t>
+      </w:r>
+      <w:r>
+        <w:rPr>
+          <w:sz w:val="28"/>
+          <w:szCs w:val="28"/>
+        </w:rPr>
+        <w:t xml:space="preserve">the </w:t>
+      </w:r>
+      <w:r>
+        <w:rPr>
+          <w:sz w:val="28"/>
+          <w:szCs w:val="28"/>
+        </w:rPr>
+        <w:t>topic</w:t>
+      </w:r>
+      <w:r>
+        <w:rPr>
+          <w:sz w:val="28"/>
+          <w:szCs w:val="28"/>
+        </w:rPr>
+        <w:t xml:space="preserve"> ‘</w:t>
+      </w:r>
+      <w:r>
+        <w:rPr>
+          <w:sz w:val="28"/>
+          <w:szCs w:val="28"/>
+        </w:rPr>
+        <w:t>Aerospace</w:t>
+      </w:r>
+      <w:r>
+        <w:rPr>
+          <w:sz w:val="28"/>
+          <w:szCs w:val="28"/>
+        </w:rPr>
+        <w:t>’</w:t>
+      </w:r>
+    </w:p>
+    <w:p>
+      <w:pPr>
+        <w:pStyle w:val="ListParagraph"/>
+        <w:numPr>
+          <w:ilvl w:val="2"/>
+          <w:numId w:val="1"/>
+        </w:numPr>
+        <w:rPr>
+          <w:sz w:val="28"/>
+          <w:szCs w:val="28"/>
+        </w:rPr>
+      </w:pPr>
+      <w:r>
+        <w:rPr>
+          <w:sz w:val="28"/>
+          <w:szCs w:val="28"/>
+        </w:rPr>
+        <w:t>L</w:t>
+      </w:r>
+      <w:r>
+        <w:rPr>
+          <w:sz w:val="28"/>
+          <w:szCs w:val="28"/>
+        </w:rPr>
+        <w:t xml:space="preserve">ist of all topics </w:t>
+      </w:r>
+      <w:r>
+        <w:rPr>
+          <w:sz w:val="28"/>
+          <w:szCs w:val="28"/>
+        </w:rPr>
+        <w:t>‘</w:t>
+      </w:r>
+      <w:r>
+        <w:rPr>
+          <w:sz w:val="28"/>
+          <w:szCs w:val="28"/>
+        </w:rPr>
+        <w:t xml:space="preserve">Victoria </w:t>
+      </w:r>
+      <w:proofErr w:type="spellStart"/>
+      <w:r>
+        <w:rPr>
+          <w:sz w:val="28"/>
+          <w:szCs w:val="28"/>
+        </w:rPr>
+        <w:t>Chikanek</w:t>
+      </w:r>
+      <w:proofErr w:type="spellEnd"/>
+      <w:r>
+        <w:rPr>
+          <w:sz w:val="28"/>
+          <w:szCs w:val="28"/>
+        </w:rPr>
+        <w:t>’</w:t>
+      </w:r>
+      <w:r>
+        <w:rPr>
+          <w:sz w:val="28"/>
+          <w:szCs w:val="28"/>
+        </w:rPr>
+        <w:t xml:space="preserve"> </w:t>
+      </w:r>
+      <w:r>
+        <w:rPr>
+          <w:sz w:val="28"/>
+          <w:szCs w:val="28"/>
+        </w:rPr>
+        <w:t>is familiar with</w:t>
+      </w:r>
+    </w:p>
+    <w:p>
+      <w:pPr>
+        <w:pStyle w:val="ListParagraph"/>
+        <w:numPr>
+          <w:ilvl w:val="0"/>
+          <w:numId w:val="1"/>
+        </w:numPr>
+        <w:rPr>
+          <w:sz w:val="28"/>
+          <w:szCs w:val="28"/>
+        </w:rPr>
+      </w:pPr>
+      <w:r>
+        <w:rPr>
+          <w:sz w:val="28"/>
+          <w:szCs w:val="28"/>
+        </w:rPr>
+        <w:t>DSAI_Knowledge_Base.py</w:t>
+      </w:r>
+    </w:p>
+    <w:p>
+      <w:pPr>
+        <w:pStyle w:val="ListParagraph"/>
+        <w:numPr>
+          <w:ilvl w:val="1"/>
+          <w:numId w:val="1"/>
+        </w:numPr>
+        <w:rPr>
+          <w:sz w:val="28"/>
+          <w:szCs w:val="28"/>
+        </w:rPr>
+      </w:pPr>
+      <w:r>
+        <w:rPr>
+          <w:sz w:val="28"/>
+          <w:szCs w:val="28"/>
+        </w:rPr>
+        <w:t xml:space="preserve">Creates Knowledge base from namespaces in </w:t>
+      </w:r>
+      <w:r>
+        <w:rPr>
+          <w:sz w:val="28"/>
+          <w:szCs w:val="28"/>
+        </w:rPr>
+        <w:t>‘</w:t>
+      </w:r>
+      <w:proofErr w:type="spellStart"/>
+      <w:r>
+        <w:rPr>
+          <w:sz w:val="28"/>
+          <w:szCs w:val="28"/>
+        </w:rPr>
+        <w:t>rdflib</w:t>
+      </w:r>
+      <w:proofErr w:type="spellEnd"/>
+      <w:r>
+        <w:rPr>
+          <w:sz w:val="28"/>
+          <w:szCs w:val="28"/>
+        </w:rPr>
+        <w:t>’</w:t>
+      </w:r>
+      <w:r>
+        <w:rPr>
+          <w:sz w:val="28"/>
+          <w:szCs w:val="28"/>
+        </w:rPr>
+        <w:t xml:space="preserve"> library</w:t>
+      </w:r>
+    </w:p>
+    <w:p>
+      <w:pPr>
+        <w:pStyle w:val="ListParagraph"/>
+        <w:numPr>
+          <w:ilvl w:val="1"/>
+          <w:numId w:val="1"/>
+        </w:numPr>
+        <w:rPr>
+          <w:sz w:val="28"/>
+          <w:szCs w:val="28"/>
+        </w:rPr>
+      </w:pPr>
+      <w:r>
+        <w:rPr>
+          <w:sz w:val="28"/>
+          <w:szCs w:val="28"/>
+        </w:rPr>
+        <w:t>P</w:t>
+      </w:r>
+      <w:r>
+        <w:rPr>
+          <w:sz w:val="28"/>
+          <w:szCs w:val="28"/>
+        </w:rPr>
+        <w:t>rocess</w:t>
+      </w:r>
+      <w:r>
+        <w:rPr>
+          <w:sz w:val="28"/>
+          <w:szCs w:val="28"/>
+        </w:rPr>
+        <w:t xml:space="preserve"> </w:t>
+      </w:r>
+      <w:proofErr w:type="spellStart"/>
+      <w:r>
+        <w:rPr>
+          <w:sz w:val="28"/>
+          <w:szCs w:val="28"/>
+        </w:rPr>
+        <w:t>DSAI_University_Data</w:t>
+      </w:r>
+      <w:proofErr w:type="spellEnd"/>
+      <w:r>
+        <w:rPr>
+          <w:sz w:val="28"/>
+          <w:szCs w:val="28"/>
+        </w:rPr>
+        <w:t xml:space="preserve"> </w:t>
+      </w:r>
+      <w:r>
+        <w:rPr>
+          <w:sz w:val="28"/>
+          <w:szCs w:val="28"/>
+        </w:rPr>
+        <w:t>into RDF triples</w:t>
+      </w:r>
+    </w:p>
+    <w:p>
+      <w:pPr>
+        <w:pStyle w:val="ListParagraph"/>
+        <w:numPr>
+          <w:ilvl w:val="1"/>
+          <w:numId w:val="1"/>
+        </w:numPr>
+        <w:rPr>
+          <w:sz w:val="28"/>
+          <w:szCs w:val="28"/>
+        </w:rPr>
+      </w:pPr>
+      <w:r>
+        <w:rPr>
+          <w:sz w:val="28"/>
+          <w:szCs w:val="28"/>
+        </w:rPr>
+        <w:t>P</w:t>
+      </w:r>
+      <w:r>
+        <w:rPr>
+          <w:sz w:val="28"/>
+          <w:szCs w:val="28"/>
+        </w:rPr>
+        <w:t>rocess</w:t>
+      </w:r>
+      <w:r>
+        <w:rPr>
+          <w:sz w:val="28"/>
+          <w:szCs w:val="28"/>
+        </w:rPr>
+        <w:t xml:space="preserve"> </w:t>
+      </w:r>
+      <w:proofErr w:type="spellStart"/>
+      <w:r>
+        <w:rPr>
+          <w:sz w:val="28"/>
+          <w:szCs w:val="28"/>
+        </w:rPr>
+        <w:t>DSAI_</w:t>
+      </w:r>
+      <w:r>
+        <w:rPr>
+          <w:sz w:val="28"/>
+          <w:szCs w:val="28"/>
+        </w:rPr>
+        <w:t>Course</w:t>
+      </w:r>
+      <w:r>
+        <w:rPr>
+          <w:sz w:val="28"/>
+          <w:szCs w:val="28"/>
+        </w:rPr>
+        <w:t>_Data</w:t>
+      </w:r>
+      <w:proofErr w:type="spellEnd"/>
+      <w:r>
+        <w:rPr>
+          <w:sz w:val="28"/>
+          <w:szCs w:val="28"/>
+        </w:rPr>
+        <w:t xml:space="preserve"> into RDF triples</w:t>
+      </w:r>
+    </w:p>
+    <w:p>
+      <w:pPr>
+        <w:pStyle w:val="ListParagraph"/>
+        <w:numPr>
+          <w:ilvl w:val="1"/>
+          <w:numId w:val="1"/>
+        </w:numPr>
+        <w:rPr>
+          <w:sz w:val="28"/>
+          <w:szCs w:val="28"/>
+        </w:rPr>
+      </w:pPr>
+      <w:r>
+        <w:rPr>
+          <w:sz w:val="28"/>
+          <w:szCs w:val="28"/>
+        </w:rPr>
+        <w:t>P</w:t>
+      </w:r>
+      <w:r>
+        <w:rPr>
+          <w:sz w:val="28"/>
+          <w:szCs w:val="28"/>
+        </w:rPr>
+        <w:t>rocess</w:t>
+      </w:r>
+      <w:r>
+        <w:rPr>
+          <w:sz w:val="28"/>
+          <w:szCs w:val="28"/>
+        </w:rPr>
+        <w:t xml:space="preserve"> </w:t>
+      </w:r>
+      <w:proofErr w:type="spellStart"/>
+      <w:r>
+        <w:rPr>
+          <w:sz w:val="28"/>
+          <w:szCs w:val="28"/>
+        </w:rPr>
+        <w:t>DSAI_</w:t>
+      </w:r>
+      <w:r>
+        <w:rPr>
+          <w:sz w:val="28"/>
+          <w:szCs w:val="28"/>
+        </w:rPr>
+        <w:t>Student</w:t>
+      </w:r>
+      <w:r>
+        <w:rPr>
+          <w:sz w:val="28"/>
+          <w:szCs w:val="28"/>
+        </w:rPr>
+        <w:t>_Data</w:t>
+      </w:r>
+      <w:proofErr w:type="spellEnd"/>
+      <w:r>
+        <w:rPr>
+          <w:sz w:val="28"/>
+          <w:szCs w:val="28"/>
+        </w:rPr>
+        <w:t xml:space="preserve"> into RDF triples</w:t>
+      </w:r>
+    </w:p>
+    <w:p>
+      <w:pPr>
+        <w:pStyle w:val="ListParagraph"/>
+        <w:numPr>
+          <w:ilvl w:val="1"/>
+          <w:numId w:val="1"/>
+        </w:numPr>
+        <w:rPr>
+          <w:sz w:val="28"/>
+          <w:szCs w:val="28"/>
+        </w:rPr>
+      </w:pPr>
+      <w:r>
+        <w:rPr>
+          <w:sz w:val="28"/>
+          <w:szCs w:val="28"/>
+        </w:rPr>
+        <w:t>Serialize the knowledge</w:t>
+      </w:r>
+      <w:r>
+        <w:rPr>
+          <w:sz w:val="28"/>
+          <w:szCs w:val="28"/>
+        </w:rPr>
+        <w:t>-</w:t>
+      </w:r>
+      <w:r>
+        <w:rPr>
+          <w:sz w:val="28"/>
+          <w:szCs w:val="28"/>
+        </w:rPr>
+        <w:t xml:space="preserve">based graph into </w:t>
+      </w:r>
+      <w:proofErr w:type="spellStart"/>
+      <w:r>
+        <w:rPr>
+          <w:sz w:val="28"/>
+          <w:szCs w:val="28"/>
+        </w:rPr>
+        <w:t>DSAI_Knowledge_Base.nt</w:t>
+      </w:r>
+      <w:proofErr w:type="spellEnd"/>
+      <w:r>
+        <w:rPr>
+          <w:sz w:val="28"/>
+          <w:szCs w:val="28"/>
+        </w:rPr>
+        <w:t xml:space="preserve"> file</w:t>
+      </w:r>
+    </w:p>
+    <w:p>
+      <w:pPr>
+        <w:pStyle w:val="ListParagraph"/>
+        <w:numPr>
+          <w:ilvl w:val="0"/>
+          <w:numId w:val="1"/>
+        </w:numPr>
+        <w:rPr>
+          <w:sz w:val="28"/>
+          <w:szCs w:val="28"/>
+        </w:rPr>
+      </w:pPr>
+      <w:r>
+        <w:rPr>
+          <w:sz w:val="28"/>
+          <w:szCs w:val="28"/>
+        </w:rPr>
+        <w:t>DSAI_Main.py</w:t>
+      </w:r>
+    </w:p>
+    <w:p>
+      <w:pPr>
+        <w:pStyle w:val="ListParagraph"/>
+        <w:numPr>
+          <w:ilvl w:val="1"/>
+          <w:numId w:val="1"/>
+        </w:numPr>
+        <w:rPr>
+          <w:sz w:val="28"/>
+          <w:szCs w:val="28"/>
+        </w:rPr>
+      </w:pPr>
+      <w:r>
+        <w:rPr>
+          <w:sz w:val="28"/>
+          <w:szCs w:val="28"/>
+        </w:rPr>
+        <w:t xml:space="preserve">Parse </w:t>
+      </w:r>
+      <w:r>
+        <w:rPr>
+          <w:sz w:val="28"/>
+          <w:szCs w:val="28"/>
+        </w:rPr>
+        <w:t>knowledge-based</w:t>
+      </w:r>
+      <w:r>
+        <w:rPr>
+          <w:sz w:val="28"/>
+          <w:szCs w:val="28"/>
+        </w:rPr>
+        <w:t xml:space="preserve"> </w:t>
+      </w:r>
+      <w:r>
+        <w:rPr>
+          <w:sz w:val="28"/>
+          <w:szCs w:val="28"/>
+        </w:rPr>
+        <w:t xml:space="preserve">graph from </w:t>
+      </w:r>
+      <w:proofErr w:type="spellStart"/>
+      <w:r>
+        <w:rPr>
+          <w:sz w:val="28"/>
+          <w:szCs w:val="28"/>
+        </w:rPr>
+        <w:t>DSAI_Knowledge_Base.nt</w:t>
+      </w:r>
+      <w:proofErr w:type="spellEnd"/>
+      <w:r>
+        <w:rPr>
+          <w:sz w:val="28"/>
+          <w:szCs w:val="28"/>
+        </w:rPr>
+        <w:t xml:space="preserve"> file</w:t>
+      </w:r>
+    </w:p>
+    <w:p>
+      <w:pPr>
+        <w:pStyle w:val="ListParagraph"/>
+        <w:numPr>
+          <w:ilvl w:val="1"/>
+          <w:numId w:val="1"/>
+        </w:numPr>
+        <w:rPr>
+          <w:sz w:val="28"/>
+          <w:szCs w:val="28"/>
+        </w:rPr>
+      </w:pPr>
+      <w:r>
+        <w:rPr>
+          <w:sz w:val="28"/>
+          <w:szCs w:val="28"/>
+        </w:rPr>
+        <w:t>Get input from user</w:t>
+      </w:r>
+      <w:r>
+        <w:rPr>
+          <w:sz w:val="28"/>
+          <w:szCs w:val="28"/>
+        </w:rPr>
+        <w:t xml:space="preserve"> in the below forms:</w:t>
+      </w:r>
+    </w:p>
+    <w:p>
+      <w:pPr>
+        <w:pStyle w:val="ListParagraph"/>
+        <w:numPr>
+          <w:ilvl w:val="2"/>
+          <w:numId w:val="1"/>
+        </w:numPr>
+        <w:rPr>
+          <w:sz w:val="28"/>
+          <w:szCs w:val="28"/>
+        </w:rPr>
+      </w:pPr>
+      <w:r>
+        <w:rPr>
+          <w:sz w:val="28"/>
+          <w:szCs w:val="28"/>
+        </w:rPr>
+        <w:t xml:space="preserve">Which courses did </w:t>
+      </w:r>
+      <w:r>
+        <w:rPr>
+          <w:sz w:val="28"/>
+          <w:szCs w:val="28"/>
+        </w:rPr>
+        <w:t>&lt;student name&gt;</w:t>
+      </w:r>
+      <w:r>
+        <w:rPr>
+          <w:sz w:val="28"/>
+          <w:szCs w:val="28"/>
+        </w:rPr>
+        <w:t xml:space="preserve"> take</w:t>
+      </w:r>
+      <w:r>
+        <w:rPr>
+          <w:sz w:val="28"/>
+          <w:szCs w:val="28"/>
+        </w:rPr>
+        <w:t>?</w:t>
+      </w:r>
+    </w:p>
+    <w:p>
+      <w:pPr>
+        <w:pStyle w:val="ListParagraph"/>
+        <w:numPr>
+          <w:ilvl w:val="2"/>
+          <w:numId w:val="1"/>
+        </w:numPr>
+        <w:ind w:left="1440" w:firstLine="540"/>
+        <w:rPr>
+          <w:sz w:val="28"/>
+          <w:szCs w:val="28"/>
+        </w:rPr>
+      </w:pPr>
+      <w:r>
+        <w:rPr>
+          <w:sz w:val="28"/>
+          <w:szCs w:val="28"/>
+        </w:rPr>
+        <w:t>W</w:t>
+      </w:r>
+      <w:r>
+        <w:rPr>
+          <w:sz w:val="28"/>
+          <w:szCs w:val="28"/>
+        </w:rPr>
+        <w:t xml:space="preserve">hich courses cover </w:t>
+      </w:r>
+      <w:r>
+        <w:rPr>
+          <w:sz w:val="28"/>
+          <w:szCs w:val="28"/>
+        </w:rPr>
+        <w:t>&lt;topic name&gt;</w:t>
+      </w:r>
+      <w:r>
+        <w:rPr>
+          <w:sz w:val="28"/>
+          <w:szCs w:val="28"/>
+        </w:rPr>
+        <w:t>?</w:t>
+      </w:r>
+    </w:p>
+    <w:p>
+      <w:pPr>
+        <w:pStyle w:val="ListParagraph"/>
+        <w:numPr>
+          <w:ilvl w:val="2"/>
+          <w:numId w:val="1"/>
+        </w:numPr>
+        <w:ind w:left="1440" w:firstLine="540"/>
+        <w:rPr>
+          <w:sz w:val="28"/>
+          <w:szCs w:val="28"/>
+        </w:rPr>
+      </w:pPr>
+      <w:r>
+        <w:rPr>
+          <w:sz w:val="28"/>
+          <w:szCs w:val="28"/>
+        </w:rPr>
+        <w:t>W</w:t>
+      </w:r>
+      <w:r>
+        <w:rPr>
+          <w:sz w:val="28"/>
+          <w:szCs w:val="28"/>
+        </w:rPr>
+        <w:t xml:space="preserve">ho is familiar with </w:t>
+      </w:r>
+      <w:r>
+        <w:rPr>
+          <w:sz w:val="28"/>
+          <w:szCs w:val="28"/>
+        </w:rPr>
+        <w:t>&lt;subject name&gt;</w:t>
+      </w:r>
+      <w:r>
+        <w:rPr>
+          <w:sz w:val="28"/>
+          <w:szCs w:val="28"/>
+        </w:rPr>
+        <w:t>?</w:t>
+      </w:r>
+    </w:p>
+    <w:p>
+      <w:pPr>
+        <w:pStyle w:val="ListParagraph"/>
+        <w:numPr>
+          <w:ilvl w:val="2"/>
+          <w:numId w:val="1"/>
+        </w:numPr>
+        <w:ind w:left="1440" w:firstLine="540"/>
+        <w:rPr>
+          <w:sz w:val="28"/>
+          <w:szCs w:val="28"/>
+        </w:rPr>
+      </w:pPr>
+      <w:r>
+        <w:rPr>
+          <w:sz w:val="28"/>
+          <w:szCs w:val="28"/>
+        </w:rPr>
+        <w:t>Quit – to exit from chatbot</w:t>
+      </w:r>
+    </w:p>
+    <w:p>
+      <w:pPr>
+        <w:pStyle w:val="ListParagraph"/>
+        <w:numPr>
+          <w:ilvl w:val="1"/>
+          <w:numId w:val="1"/>
+        </w:numPr>
+        <w:rPr>
+          <w:sz w:val="28"/>
+          <w:szCs w:val="28"/>
+        </w:rPr>
+      </w:pPr>
+      <w:r>
+        <w:rPr>
+          <w:sz w:val="28"/>
+          <w:szCs w:val="28"/>
+        </w:rPr>
+        <w:t xml:space="preserve">Find </w:t>
+      </w:r>
+      <w:r>
+        <w:rPr>
+          <w:sz w:val="28"/>
+          <w:szCs w:val="28"/>
+        </w:rPr>
+        <w:t xml:space="preserve">and print relevant </w:t>
+      </w:r>
+      <w:r>
+        <w:rPr>
+          <w:sz w:val="28"/>
+          <w:szCs w:val="28"/>
+        </w:rPr>
+        <w:t>response for the user input</w:t>
+      </w:r>
+    </w:p>
     <w:sectPr>
       <w:pgSz w:w="11906" w:h="16838"/>
       <w:pgMar w:top="1440" w:right="1440" w:bottom="1440" w:left="1440" w:header="708" w:footer="708" w:gutter="0"/>
@@ -1362,6 +2816,195 @@
     </w:sectPr>
   </w:body>
 </w:document>
+</file>
+
+<file path=word/numbering.xml><?xml version="1.0" encoding="utf-8"?>
+<w:numbering xmlns:wpc="http://schemas.microsoft.com/office/word/2010/wordprocessingCanvas" xmlns:cx="http://schemas.microsoft.com/office/drawing/2014/chartex" xmlns:cx1="http://schemas.microsoft.com/office/drawing/2015/9/8/chartex" xmlns:cx2="http://schemas.microsoft.com/office/drawing/2015/10/21/chartex" xmlns:cx3="http://schemas.microsoft.com/office/drawing/2016/5/9/chartex" xmlns:cx4="http://schemas.microsoft.com/office/drawing/2016/5/10/chartex" xmlns:cx5="http://schemas.microsoft.com/office/drawing/2016/5/11/chartex" xmlns:cx6="http://schemas.microsoft.com/office/drawing/2016/5/12/chartex" xmlns:cx7="http://schemas.microsoft.com/office/drawing/2016/5/13/chartex" xmlns:cx8="http://schemas.microsoft.com/office/drawing/2016/5/14/chartex" xmlns:mc="http://schemas.openxmlformats.org/markup-compatibility/2006" xmlns:aink="http://schemas.microsoft.com/office/drawing/2016/ink" xmlns:am3d="http://schemas.microsoft.com/office/drawing/2017/model3d" xmlns:o="urn:schemas-microsoft-com:office:office" xmlns:r="http://schemas.openxmlformats.org/officeDocument/2006/relationships" xmlns:m="http://schemas.openxmlformats.org/officeDocument/2006/math" xmlns:v="urn:schemas-microsoft-com:vml" xmlns:wp14="http://schemas.microsoft.com/office/word/2010/wordprocessingDrawing" xmlns:wp="http://schemas.openxmlformats.org/drawingml/2006/wordprocessingDrawing" xmlns:w10="urn:schemas-microsoft-com:office:word" xmlns:w="http://schemas.openxmlformats.org/wordprocessingml/2006/main" xmlns:w14="http://schemas.microsoft.com/office/word/2010/wordml" xmlns:w15="http://schemas.microsoft.com/office/word/2012/wordml" xmlns:w16cex="http://schemas.microsoft.com/office/word/2018/wordml/cex" xmlns:w16cid="http://schemas.microsoft.com/office/word/2016/wordml/cid" xmlns:w16="http://schemas.microsoft.com/office/word/2018/wordml" xmlns:w16sdtdh="http://schemas.microsoft.com/office/word/2020/wordml/sdtdatahash" xmlns:w16se="http://schemas.microsoft.com/office/word/2015/wordml/symex" xmlns:wpg="http://schemas.microsoft.com/office/word/2010/wordprocessingGroup" xmlns:wpi="http://schemas.microsoft.com/office/word/2010/wordprocessingInk" xmlns:wne="http://schemas.microsoft.com/office/word/2006/wordml" xmlns:wps="http://schemas.microsoft.com/office/word/2010/wordprocessingShape" mc:Ignorable="w14 w15 w16se w16cid w16 w16cex w16sdtdh wp14">
+  <w:abstractNum w:abstractNumId="0" w15:restartNumberingAfterBreak="0">
+    <w:nsid w:val="500E7F76"/>
+    <w:multiLevelType w:val="hybridMultilevel"/>
+    <w:tmpl w:val="78142F7C"/>
+    <w:lvl w:ilvl="0" w:tplc="04090011">
+      <w:start w:val="1"/>
+      <w:numFmt w:val="decimal"/>
+      <w:lvlText w:val="%1)"/>
+      <w:lvlJc w:val="left"/>
+      <w:pPr>
+        <w:ind w:left="720" w:hanging="360"/>
+      </w:pPr>
+      <w:rPr>
+        <w:rFonts w:hint="default"/>
+      </w:rPr>
+    </w:lvl>
+    <w:lvl w:ilvl="1" w:tplc="04090019">
+      <w:start w:val="1"/>
+      <w:numFmt w:val="lowerLetter"/>
+      <w:lvlText w:val="%2."/>
+      <w:lvlJc w:val="left"/>
+      <w:pPr>
+        <w:ind w:left="1440" w:hanging="360"/>
+      </w:pPr>
+    </w:lvl>
+    <w:lvl w:ilvl="2" w:tplc="0409001B">
+      <w:start w:val="1"/>
+      <w:numFmt w:val="lowerRoman"/>
+      <w:lvlText w:val="%3."/>
+      <w:lvlJc w:val="right"/>
+      <w:pPr>
+        <w:ind w:left="2160" w:hanging="180"/>
+      </w:pPr>
+    </w:lvl>
+    <w:lvl w:ilvl="3" w:tplc="0409000F" w:tentative="1">
+      <w:start w:val="1"/>
+      <w:numFmt w:val="decimal"/>
+      <w:lvlText w:val="%4."/>
+      <w:lvlJc w:val="left"/>
+      <w:pPr>
+        <w:ind w:left="2880" w:hanging="360"/>
+      </w:pPr>
+    </w:lvl>
+    <w:lvl w:ilvl="4" w:tplc="04090019" w:tentative="1">
+      <w:start w:val="1"/>
+      <w:numFmt w:val="lowerLetter"/>
+      <w:lvlText w:val="%5."/>
+      <w:lvlJc w:val="left"/>
+      <w:pPr>
+        <w:ind w:left="3600" w:hanging="360"/>
+      </w:pPr>
+    </w:lvl>
+    <w:lvl w:ilvl="5" w:tplc="0409001B" w:tentative="1">
+      <w:start w:val="1"/>
+      <w:numFmt w:val="lowerRoman"/>
+      <w:lvlText w:val="%6."/>
+      <w:lvlJc w:val="right"/>
+      <w:pPr>
+        <w:ind w:left="4320" w:hanging="180"/>
+      </w:pPr>
+    </w:lvl>
+    <w:lvl w:ilvl="6" w:tplc="0409000F" w:tentative="1">
+      <w:start w:val="1"/>
+      <w:numFmt w:val="decimal"/>
+      <w:lvlText w:val="%7."/>
+      <w:lvlJc w:val="left"/>
+      <w:pPr>
+        <w:ind w:left="5040" w:hanging="360"/>
+      </w:pPr>
+    </w:lvl>
+    <w:lvl w:ilvl="7" w:tplc="04090019" w:tentative="1">
+      <w:start w:val="1"/>
+      <w:numFmt w:val="lowerLetter"/>
+      <w:lvlText w:val="%8."/>
+      <w:lvlJc w:val="left"/>
+      <w:pPr>
+        <w:ind w:left="5760" w:hanging="360"/>
+      </w:pPr>
+    </w:lvl>
+    <w:lvl w:ilvl="8" w:tplc="0409001B" w:tentative="1">
+      <w:start w:val="1"/>
+      <w:numFmt w:val="lowerRoman"/>
+      <w:lvlText w:val="%9."/>
+      <w:lvlJc w:val="right"/>
+      <w:pPr>
+        <w:ind w:left="6480" w:hanging="180"/>
+      </w:pPr>
+    </w:lvl>
+  </w:abstractNum>
+  <w:abstractNum w:abstractNumId="1" w15:restartNumberingAfterBreak="0">
+    <w:nsid w:val="5B9D5253"/>
+    <w:multiLevelType w:val="hybridMultilevel"/>
+    <w:tmpl w:val="B96264A4"/>
+    <w:lvl w:ilvl="0" w:tplc="04090011">
+      <w:start w:val="1"/>
+      <w:numFmt w:val="decimal"/>
+      <w:lvlText w:val="%1)"/>
+      <w:lvlJc w:val="left"/>
+      <w:pPr>
+        <w:ind w:left="720" w:hanging="360"/>
+      </w:pPr>
+      <w:rPr>
+        <w:rFonts w:hint="default"/>
+      </w:rPr>
+    </w:lvl>
+    <w:lvl w:ilvl="1" w:tplc="04090019" w:tentative="1">
+      <w:start w:val="1"/>
+      <w:numFmt w:val="lowerLetter"/>
+      <w:lvlText w:val="%2."/>
+      <w:lvlJc w:val="left"/>
+      <w:pPr>
+        <w:ind w:left="1440" w:hanging="360"/>
+      </w:pPr>
+    </w:lvl>
+    <w:lvl w:ilvl="2" w:tplc="0409001B" w:tentative="1">
+      <w:start w:val="1"/>
+      <w:numFmt w:val="lowerRoman"/>
+      <w:lvlText w:val="%3."/>
+      <w:lvlJc w:val="right"/>
+      <w:pPr>
+        <w:ind w:left="2160" w:hanging="180"/>
+      </w:pPr>
+    </w:lvl>
+    <w:lvl w:ilvl="3" w:tplc="0409000F" w:tentative="1">
+      <w:start w:val="1"/>
+      <w:numFmt w:val="decimal"/>
+      <w:lvlText w:val="%4."/>
+      <w:lvlJc w:val="left"/>
+      <w:pPr>
+        <w:ind w:left="2880" w:hanging="360"/>
+      </w:pPr>
+    </w:lvl>
+    <w:lvl w:ilvl="4" w:tplc="04090019" w:tentative="1">
+      <w:start w:val="1"/>
+      <w:numFmt w:val="lowerLetter"/>
+      <w:lvlText w:val="%5."/>
+      <w:lvlJc w:val="left"/>
+      <w:pPr>
+        <w:ind w:left="3600" w:hanging="360"/>
+      </w:pPr>
+    </w:lvl>
+    <w:lvl w:ilvl="5" w:tplc="0409001B" w:tentative="1">
+      <w:start w:val="1"/>
+      <w:numFmt w:val="lowerRoman"/>
+      <w:lvlText w:val="%6."/>
+      <w:lvlJc w:val="right"/>
+      <w:pPr>
+        <w:ind w:left="4320" w:hanging="180"/>
+      </w:pPr>
+    </w:lvl>
+    <w:lvl w:ilvl="6" w:tplc="0409000F" w:tentative="1">
+      <w:start w:val="1"/>
+      <w:numFmt w:val="decimal"/>
+      <w:lvlText w:val="%7."/>
+      <w:lvlJc w:val="left"/>
+      <w:pPr>
+        <w:ind w:left="5040" w:hanging="360"/>
+      </w:pPr>
+    </w:lvl>
+    <w:lvl w:ilvl="7" w:tplc="04090019" w:tentative="1">
+      <w:start w:val="1"/>
+      <w:numFmt w:val="lowerLetter"/>
+      <w:lvlText w:val="%8."/>
+      <w:lvlJc w:val="left"/>
+      <w:pPr>
+        <w:ind w:left="5760" w:hanging="360"/>
+      </w:pPr>
+    </w:lvl>
+    <w:lvl w:ilvl="8" w:tplc="0409001B" w:tentative="1">
+      <w:start w:val="1"/>
+      <w:numFmt w:val="lowerRoman"/>
+      <w:lvlText w:val="%9."/>
+      <w:lvlJc w:val="right"/>
+      <w:pPr>
+        <w:ind w:left="6480" w:hanging="180"/>
+      </w:pPr>
+    </w:lvl>
+  </w:abstractNum>
+  <w:num w:numId="1">
+    <w:abstractNumId w:val="0"/>
+  </w:num>
+  <w:num w:numId="2">
+    <w:abstractNumId w:val="1"/>
+  </w:num>
+</w:numbering>
 </file>
 
 <file path=word/styles.xml><?xml version="1.0" encoding="utf-8"?>
@@ -1820,6 +3463,17 @@
       </w:tblBorders>
     </w:tblPr>
   </w:style>
+  <w:style w:type="paragraph" w:styleId="ListParagraph">
+    <w:name w:val="List Paragraph"/>
+    <w:basedOn w:val="Normal"/>
+    <w:uiPriority w:val="34"/>
+    <w:qFormat/>
+    <w:rsid w:val="00E82A75"/>
+    <w:pPr>
+      <w:ind w:left="720"/>
+      <w:contextualSpacing/>
+    </w:pPr>
+  </w:style>
 </w:styles>
 </file>
 

</xml_diff>

<commit_message>
changed data file name in knowledge graph
</commit_message>
<xml_diff>
--- a/Knowledge_Graph/DSAI_ReadMe.docx
+++ b/Knowledge_Graph/DSAI_ReadMe.docx
@@ -445,7 +445,21 @@
                 <w:sz w:val="20"/>
                 <w:szCs w:val="20"/>
               </w:rPr>
-              <w:t>knowledge graph from 'DSAI_Wiki_Sentences_V2.csv' and just plots the entire knowledge graph created as well as graph based on relations like 'composed by', 'written by'.</w:t>
+              <w:t xml:space="preserve">knowledge graph from </w:t>
+            </w:r>
+            <w:r>
+              <w:rPr>
+                <w:sz w:val="20"/>
+                <w:szCs w:val="20"/>
+              </w:rPr>
+              <w:t>DSAI_KG_Input_Data_Text.csv</w:t>
+            </w:r>
+            <w:r>
+              <w:rPr>
+                <w:sz w:val="20"/>
+                <w:szCs w:val="20"/>
+              </w:rPr>
+              <w:t>' and just plots the entire knowledge graph created as well as graph based on relations like 'composed by', 'written by'.</w:t>
             </w:r>
           </w:p>
           <w:p>
@@ -506,7 +520,7 @@
                 <w:sz w:val="20"/>
                 <w:szCs w:val="20"/>
               </w:rPr>
-              <w:t>DSAI_Wiki_Sentences_V2.csv</w:t>
+              <w:t>DSAI_KG_Input_Data_Text.csv</w:t>
             </w:r>
           </w:p>
         </w:tc>
@@ -1649,14 +1663,7 @@
           <w:sz w:val="28"/>
           <w:szCs w:val="28"/>
         </w:rPr>
-        <w:t>DSAI_</w:t>
-      </w:r>
-      <w:r>
-        <w:rPr>
-          <w:sz w:val="28"/>
-          <w:szCs w:val="28"/>
-        </w:rPr>
-        <w:t>Knowledge_Graph.ipynb</w:t>
+        <w:t>DSAI_Knowledge_Graph.ipynb</w:t>
       </w:r>
       <w:proofErr w:type="spellEnd"/>
     </w:p>
@@ -1677,14 +1684,14 @@
           <w:sz w:val="28"/>
           <w:szCs w:val="28"/>
         </w:rPr>
-        <w:t>Import</w:t>
-      </w:r>
-      <w:r>
-        <w:rPr>
-          <w:sz w:val="28"/>
-          <w:szCs w:val="28"/>
-        </w:rPr>
-        <w:t xml:space="preserve"> DSAI_Wiki_Sentences_V2.csv</w:t>
+        <w:t xml:space="preserve">Import </w:t>
+      </w:r>
+      <w:r>
+        <w:rPr>
+          <w:sz w:val="28"/>
+          <w:szCs w:val="28"/>
+        </w:rPr>
+        <w:t>DSAI_KG_Input_Data_Text.csv</w:t>
       </w:r>
       <w:r>
         <w:rPr>
@@ -2209,14 +2216,7 @@
           <w:sz w:val="28"/>
           <w:szCs w:val="28"/>
         </w:rPr>
-        <w:t xml:space="preserve"> </w:t>
-      </w:r>
-      <w:r>
-        <w:rPr>
-          <w:sz w:val="28"/>
-          <w:szCs w:val="28"/>
-        </w:rPr>
-        <w:t>is familiar with</w:t>
+        <w:t xml:space="preserve"> is familiar with</w:t>
       </w:r>
     </w:p>
     <w:p>
@@ -2336,14 +2336,7 @@
           <w:sz w:val="28"/>
           <w:szCs w:val="28"/>
         </w:rPr>
-        <w:t xml:space="preserve"> </w:t>
-      </w:r>
-      <w:r>
-        <w:rPr>
-          <w:sz w:val="28"/>
-          <w:szCs w:val="28"/>
-        </w:rPr>
-        <w:t>into RDF triples</w:t>
+        <w:t xml:space="preserve"> into RDF triples</w:t>
       </w:r>
     </w:p>
     <w:p>
@@ -2998,10 +2991,10 @@
       </w:pPr>
     </w:lvl>
   </w:abstractNum>
-  <w:num w:numId="1">
+  <w:num w:numId="1" w16cid:durableId="902177155">
     <w:abstractNumId w:val="0"/>
   </w:num>
-  <w:num w:numId="2">
+  <w:num w:numId="2" w16cid:durableId="397442317">
     <w:abstractNumId w:val="1"/>
   </w:num>
 </w:numbering>

</xml_diff>

<commit_message>
docs, and corrections-knowledge graph done
</commit_message>
<xml_diff>
--- a/Knowledge_Graph/DSAI_ReadMe.docx
+++ b/Knowledge_Graph/DSAI_ReadMe.docx
@@ -1,6 +1,6 @@
 
 <file path=word/document.xml><?xml version="1.0" encoding="utf-8"?>
-<w:document xmlns:wpc="http://schemas.microsoft.com/office/word/2010/wordprocessingCanvas" xmlns:cx="http://schemas.microsoft.com/office/drawing/2014/chartex" xmlns:cx1="http://schemas.microsoft.com/office/drawing/2015/9/8/chartex" xmlns:cx2="http://schemas.microsoft.com/office/drawing/2015/10/21/chartex" xmlns:cx3="http://schemas.microsoft.com/office/drawing/2016/5/9/chartex" xmlns:cx4="http://schemas.microsoft.com/office/drawing/2016/5/10/chartex" xmlns:cx5="http://schemas.microsoft.com/office/drawing/2016/5/11/chartex" xmlns:cx6="http://schemas.microsoft.com/office/drawing/2016/5/12/chartex" xmlns:cx7="http://schemas.microsoft.com/office/drawing/2016/5/13/chartex" xmlns:cx8="http://schemas.microsoft.com/office/drawing/2016/5/14/chartex" xmlns:mc="http://schemas.openxmlformats.org/markup-compatibility/2006" xmlns:aink="http://schemas.microsoft.com/office/drawing/2016/ink" xmlns:am3d="http://schemas.microsoft.com/office/drawing/2017/model3d" xmlns:o="urn:schemas-microsoft-com:office:office" xmlns:r="http://schemas.openxmlformats.org/officeDocument/2006/relationships" xmlns:m="http://schemas.openxmlformats.org/officeDocument/2006/math" xmlns:v="urn:schemas-microsoft-com:vml" xmlns:wp14="http://schemas.microsoft.com/office/word/2010/wordprocessingDrawing" xmlns:wp="http://schemas.openxmlformats.org/drawingml/2006/wordprocessingDrawing" xmlns:w10="urn:schemas-microsoft-com:office:word" xmlns:w="http://schemas.openxmlformats.org/wordprocessingml/2006/main" xmlns:w14="http://schemas.microsoft.com/office/word/2010/wordml" xmlns:w15="http://schemas.microsoft.com/office/word/2012/wordml" xmlns:w16cex="http://schemas.microsoft.com/office/word/2018/wordml/cex" xmlns:w16cid="http://schemas.microsoft.com/office/word/2016/wordml/cid" xmlns:w16="http://schemas.microsoft.com/office/word/2018/wordml" xmlns:w16sdtdh="http://schemas.microsoft.com/office/word/2020/wordml/sdtdatahash" xmlns:w16se="http://schemas.microsoft.com/office/word/2015/wordml/symex" xmlns:wpg="http://schemas.microsoft.com/office/word/2010/wordprocessingGroup" xmlns:wpi="http://schemas.microsoft.com/office/word/2010/wordprocessingInk" xmlns:wne="http://schemas.microsoft.com/office/word/2006/wordml" xmlns:wps="http://schemas.microsoft.com/office/word/2010/wordprocessingShape" mc:Ignorable="w14 w15 w16se w16cid w16 w16cex w16sdtdh wp14">
+<w:document xmlns:wpc="http://schemas.microsoft.com/office/word/2010/wordprocessingCanvas" xmlns:cx="http://schemas.microsoft.com/office/drawing/2014/chartex" xmlns:cx1="http://schemas.microsoft.com/office/drawing/2015/9/8/chartex" xmlns:cx2="http://schemas.microsoft.com/office/drawing/2015/10/21/chartex" xmlns:cx3="http://schemas.microsoft.com/office/drawing/2016/5/9/chartex" xmlns:cx4="http://schemas.microsoft.com/office/drawing/2016/5/10/chartex" xmlns:cx5="http://schemas.microsoft.com/office/drawing/2016/5/11/chartex" xmlns:cx6="http://schemas.microsoft.com/office/drawing/2016/5/12/chartex" xmlns:cx7="http://schemas.microsoft.com/office/drawing/2016/5/13/chartex" xmlns:cx8="http://schemas.microsoft.com/office/drawing/2016/5/14/chartex" xmlns:mc="http://schemas.openxmlformats.org/markup-compatibility/2006" xmlns:aink="http://schemas.microsoft.com/office/drawing/2016/ink" xmlns:am3d="http://schemas.microsoft.com/office/drawing/2017/model3d" xmlns:o="urn:schemas-microsoft-com:office:office" xmlns:oel="http://schemas.microsoft.com/office/2019/extlst" xmlns:r="http://schemas.openxmlformats.org/officeDocument/2006/relationships" xmlns:m="http://schemas.openxmlformats.org/officeDocument/2006/math" xmlns:v="urn:schemas-microsoft-com:vml" xmlns:wp14="http://schemas.microsoft.com/office/word/2010/wordprocessingDrawing" xmlns:wp="http://schemas.openxmlformats.org/drawingml/2006/wordprocessingDrawing" xmlns:w10="urn:schemas-microsoft-com:office:word" xmlns:w="http://schemas.openxmlformats.org/wordprocessingml/2006/main" xmlns:w14="http://schemas.microsoft.com/office/word/2010/wordml" xmlns:w15="http://schemas.microsoft.com/office/word/2012/wordml" xmlns:w16cex="http://schemas.microsoft.com/office/word/2018/wordml/cex" xmlns:w16cid="http://schemas.microsoft.com/office/word/2016/wordml/cid" xmlns:w16="http://schemas.microsoft.com/office/word/2018/wordml" xmlns:w16sdtdh="http://schemas.microsoft.com/office/word/2020/wordml/sdtdatahash" xmlns:w16se="http://schemas.microsoft.com/office/word/2015/wordml/symex" xmlns:wpg="http://schemas.microsoft.com/office/word/2010/wordprocessingGroup" xmlns:wpi="http://schemas.microsoft.com/office/word/2010/wordprocessingInk" xmlns:wne="http://schemas.microsoft.com/office/word/2006/wordml" xmlns:wps="http://schemas.microsoft.com/office/word/2010/wordprocessingShape" mc:Ignorable="w14 w15 w16se w16cid w16 w16cex w16sdtdh wp14">
   <w:body>
     <w:p>
       <w:pPr>
@@ -459,7 +459,35 @@
                 <w:sz w:val="20"/>
                 <w:szCs w:val="20"/>
               </w:rPr>
-              <w:t>' and just plots the entire knowledge graph created as well as graph based on relations like 'composed by', 'written by'.</w:t>
+              <w:t xml:space="preserve">' and just plots the entire knowledge graph created as well as graph based on relations like </w:t>
+            </w:r>
+            <w:r>
+              <w:rPr>
+                <w:sz w:val="20"/>
+                <w:szCs w:val="20"/>
+              </w:rPr>
+              <w:t>"is", 'let', 'plays',</w:t>
+            </w:r>
+            <w:r>
+              <w:rPr>
+                <w:sz w:val="20"/>
+                <w:szCs w:val="20"/>
+              </w:rPr>
+              <w:t xml:space="preserve"> </w:t>
+            </w:r>
+            <w:r>
+              <w:rPr>
+                <w:sz w:val="20"/>
+                <w:szCs w:val="20"/>
+              </w:rPr>
+              <w:t>'Let', 'are', 'use'</w:t>
+            </w:r>
+            <w:r>
+              <w:rPr>
+                <w:sz w:val="20"/>
+                <w:szCs w:val="20"/>
+              </w:rPr>
+              <w:t>.</w:t>
             </w:r>
           </w:p>
           <w:p>
@@ -580,7 +608,7 @@
                 <w:sz w:val="20"/>
                 <w:szCs w:val="20"/>
               </w:rPr>
-              <w:t>DSAI_Queries.py</w:t>
+              <w:t>DSAI_SPARQL_For_Knowledge_Graph.py</w:t>
             </w:r>
           </w:p>
         </w:tc>
@@ -678,7 +706,7 @@
                 <w:sz w:val="20"/>
                 <w:szCs w:val="20"/>
               </w:rPr>
-              <w:t>DSAI_Knowledge_Base.nt</w:t>
+              <w:t>DSAI_Graph.ttl</w:t>
             </w:r>
             <w:proofErr w:type="spellEnd"/>
             <w:r>
@@ -686,7 +714,28 @@
                 <w:sz w:val="20"/>
                 <w:szCs w:val="20"/>
               </w:rPr>
-              <w:t xml:space="preserve"> file and prints outputs in the console like 'topics for a given course', 'total number of topics' etc..</w:t>
+              <w:t xml:space="preserve"> file and prints outputs in the console like </w:t>
+            </w:r>
+            <w:r>
+              <w:rPr>
+                <w:sz w:val="20"/>
+                <w:szCs w:val="20"/>
+              </w:rPr>
+              <w:t>students’</w:t>
+            </w:r>
+            <w:r>
+              <w:rPr>
+                <w:sz w:val="20"/>
+                <w:szCs w:val="20"/>
+              </w:rPr>
+              <w:t xml:space="preserve"> name, projects done</w:t>
+            </w:r>
+            <w:r>
+              <w:rPr>
+                <w:sz w:val="20"/>
+                <w:szCs w:val="20"/>
+              </w:rPr>
+              <w:t xml:space="preserve"> etc..</w:t>
             </w:r>
           </w:p>
         </w:tc>
@@ -721,7 +770,7 @@
                 <w:sz w:val="20"/>
                 <w:szCs w:val="20"/>
               </w:rPr>
-              <w:t>DSAI_Knowledge_Base.nt</w:t>
+              <w:t>DSAI_Graph.ttl</w:t>
             </w:r>
             <w:proofErr w:type="spellEnd"/>
           </w:p>
@@ -776,13 +825,15 @@
                 <w:szCs w:val="20"/>
               </w:rPr>
             </w:pPr>
-            <w:r>
-              <w:rPr>
-                <w:sz w:val="20"/>
-                <w:szCs w:val="20"/>
-              </w:rPr>
-              <w:t>DSAI_Knowledge_Base.py</w:t>
-            </w:r>
+            <w:proofErr w:type="spellStart"/>
+            <w:r>
+              <w:rPr>
+                <w:sz w:val="20"/>
+                <w:szCs w:val="20"/>
+              </w:rPr>
+              <w:t>DSAI_Knowledge_Base.ipynb</w:t>
+            </w:r>
+            <w:proofErr w:type="spellEnd"/>
           </w:p>
         </w:tc>
         <w:tc>
@@ -830,6 +881,7 @@
                 <w:szCs w:val="20"/>
               </w:rPr>
             </w:pPr>
+            <w:proofErr w:type="gramStart"/>
             <w:r>
               <w:rPr>
                 <w:sz w:val="20"/>
@@ -843,9 +895,24 @@
                 <w:sz w:val="20"/>
                 <w:szCs w:val="20"/>
               </w:rPr>
+              <w:t>i</w:t>
+            </w:r>
+            <w:r>
+              <w:rPr>
+                <w:sz w:val="20"/>
+                <w:szCs w:val="20"/>
+              </w:rPr>
               <w:t>py</w:t>
             </w:r>
+            <w:r>
+              <w:rPr>
+                <w:sz w:val="20"/>
+                <w:szCs w:val="20"/>
+              </w:rPr>
+              <w:t>nb</w:t>
+            </w:r>
             <w:proofErr w:type="spellEnd"/>
+            <w:proofErr w:type="gramEnd"/>
           </w:p>
         </w:tc>
         <w:tc>
@@ -873,13 +940,34 @@
               </w:rPr>
               <w:t xml:space="preserve">Generates knowledge graph from </w:t>
             </w:r>
+            <w:r>
+              <w:rPr>
+                <w:sz w:val="20"/>
+                <w:szCs w:val="20"/>
+              </w:rPr>
+              <w:t>DSAI_Knowledge_Graph_Input.txt</w:t>
+            </w:r>
+            <w:r>
+              <w:rPr>
+                <w:sz w:val="20"/>
+                <w:szCs w:val="20"/>
+              </w:rPr>
+              <w:t xml:space="preserve"> and populates </w:t>
+            </w:r>
+            <w:r>
+              <w:rPr>
+                <w:sz w:val="20"/>
+                <w:szCs w:val="20"/>
+              </w:rPr>
+              <w:t xml:space="preserve">the knowledge graph into </w:t>
+            </w:r>
             <w:proofErr w:type="spellStart"/>
             <w:r>
               <w:rPr>
                 <w:sz w:val="20"/>
                 <w:szCs w:val="20"/>
               </w:rPr>
-              <w:t>DSAI_Course_Data</w:t>
+              <w:t>DSAI_Graph.ttl</w:t>
             </w:r>
             <w:proofErr w:type="spellEnd"/>
             <w:r>
@@ -887,172 +975,88 @@
                 <w:sz w:val="20"/>
                 <w:szCs w:val="20"/>
               </w:rPr>
-              <w:t xml:space="preserve">, </w:t>
-            </w:r>
+              <w:t xml:space="preserve"> file.</w:t>
+            </w:r>
+          </w:p>
+        </w:tc>
+        <w:tc>
+          <w:tcPr>
+            <w:tcW w:w="2587" w:type="dxa"/>
+            <w:tcBorders>
+              <w:top w:val="single" w:sz="4" w:space="0" w:color="auto"/>
+              <w:left w:val="single" w:sz="4" w:space="0" w:color="auto"/>
+              <w:bottom w:val="single" w:sz="4" w:space="0" w:color="auto"/>
+              <w:right w:val="single" w:sz="4" w:space="0" w:color="auto"/>
+            </w:tcBorders>
+          </w:tcPr>
+          <w:p>
+            <w:pPr>
+              <w:spacing w:line="240" w:lineRule="auto"/>
+              <w:rPr>
+                <w:sz w:val="20"/>
+                <w:szCs w:val="20"/>
+              </w:rPr>
+            </w:pPr>
+            <w:r>
+              <w:rPr>
+                <w:sz w:val="20"/>
+                <w:szCs w:val="20"/>
+              </w:rPr>
+              <w:t>Input:</w:t>
+            </w:r>
+            <w:r>
+              <w:rPr>
+                <w:sz w:val="20"/>
+                <w:szCs w:val="20"/>
+              </w:rPr>
+              <w:t xml:space="preserve"> </w:t>
+            </w:r>
+            <w:r>
+              <w:rPr>
+                <w:sz w:val="20"/>
+                <w:szCs w:val="20"/>
+              </w:rPr>
+              <w:t>DSAI_Knowledge_Graph_Input.txt</w:t>
+            </w:r>
+          </w:p>
+          <w:p>
+            <w:pPr>
+              <w:spacing w:line="240" w:lineRule="auto"/>
+              <w:rPr>
+                <w:sz w:val="20"/>
+                <w:szCs w:val="20"/>
+              </w:rPr>
+            </w:pPr>
+            <w:r>
+              <w:rPr>
+                <w:sz w:val="20"/>
+                <w:szCs w:val="20"/>
+              </w:rPr>
+              <w:t>Output:</w:t>
+            </w:r>
+            <w:r>
+              <w:rPr>
+                <w:sz w:val="20"/>
+                <w:szCs w:val="20"/>
+              </w:rPr>
+              <w:t xml:space="preserve"> </w:t>
+            </w:r>
+          </w:p>
+          <w:p>
+            <w:pPr>
+              <w:spacing w:line="240" w:lineRule="auto"/>
+              <w:rPr>
+                <w:sz w:val="20"/>
+                <w:szCs w:val="20"/>
+              </w:rPr>
+            </w:pPr>
             <w:proofErr w:type="spellStart"/>
             <w:r>
               <w:rPr>
                 <w:sz w:val="20"/>
                 <w:szCs w:val="20"/>
               </w:rPr>
-              <w:t>DSAI_Student_Data</w:t>
-            </w:r>
-            <w:proofErr w:type="spellEnd"/>
-            <w:r>
-              <w:rPr>
-                <w:sz w:val="20"/>
-                <w:szCs w:val="20"/>
-              </w:rPr>
-              <w:t xml:space="preserve">, </w:t>
-            </w:r>
-            <w:proofErr w:type="spellStart"/>
-            <w:r>
-              <w:rPr>
-                <w:sz w:val="20"/>
-                <w:szCs w:val="20"/>
-              </w:rPr>
-              <w:t>DSAI_University_Data</w:t>
-            </w:r>
-            <w:proofErr w:type="spellEnd"/>
-            <w:r>
-              <w:rPr>
-                <w:sz w:val="20"/>
-                <w:szCs w:val="20"/>
-              </w:rPr>
-              <w:t xml:space="preserve"> and populates </w:t>
-            </w:r>
-            <w:proofErr w:type="spellStart"/>
-            <w:r>
-              <w:rPr>
-                <w:sz w:val="20"/>
-                <w:szCs w:val="20"/>
-              </w:rPr>
-              <w:t>DSAI_Knowledge_Base.nt</w:t>
-            </w:r>
-            <w:proofErr w:type="spellEnd"/>
-            <w:r>
-              <w:rPr>
-                <w:sz w:val="20"/>
-                <w:szCs w:val="20"/>
-              </w:rPr>
-              <w:t xml:space="preserve"> file</w:t>
-            </w:r>
-          </w:p>
-        </w:tc>
-        <w:tc>
-          <w:tcPr>
-            <w:tcW w:w="2587" w:type="dxa"/>
-            <w:tcBorders>
-              <w:top w:val="single" w:sz="4" w:space="0" w:color="auto"/>
-              <w:left w:val="single" w:sz="4" w:space="0" w:color="auto"/>
-              <w:bottom w:val="single" w:sz="4" w:space="0" w:color="auto"/>
-              <w:right w:val="single" w:sz="4" w:space="0" w:color="auto"/>
-            </w:tcBorders>
-          </w:tcPr>
-          <w:p>
-            <w:pPr>
-              <w:spacing w:line="240" w:lineRule="auto"/>
-              <w:rPr>
-                <w:sz w:val="20"/>
-                <w:szCs w:val="20"/>
-              </w:rPr>
-            </w:pPr>
-            <w:r>
-              <w:rPr>
-                <w:sz w:val="20"/>
-                <w:szCs w:val="20"/>
-              </w:rPr>
-              <w:t>Input:</w:t>
-            </w:r>
-            <w:r>
-              <w:rPr>
-                <w:sz w:val="20"/>
-                <w:szCs w:val="20"/>
-              </w:rPr>
-              <w:t xml:space="preserve"> </w:t>
-            </w:r>
-            <w:proofErr w:type="spellStart"/>
-            <w:r>
-              <w:rPr>
-                <w:sz w:val="20"/>
-                <w:szCs w:val="20"/>
-              </w:rPr>
-              <w:t>DSAI_Course_Data</w:t>
-            </w:r>
-            <w:proofErr w:type="spellEnd"/>
-            <w:r>
-              <w:rPr>
-                <w:sz w:val="20"/>
-                <w:szCs w:val="20"/>
-              </w:rPr>
-              <w:t xml:space="preserve">, </w:t>
-            </w:r>
-            <w:proofErr w:type="spellStart"/>
-            <w:r>
-              <w:rPr>
-                <w:sz w:val="20"/>
-                <w:szCs w:val="20"/>
-              </w:rPr>
-              <w:t>DSAI_Student_Data</w:t>
-            </w:r>
-            <w:proofErr w:type="spellEnd"/>
-            <w:r>
-              <w:rPr>
-                <w:sz w:val="20"/>
-                <w:szCs w:val="20"/>
-              </w:rPr>
-              <w:t xml:space="preserve">, </w:t>
-            </w:r>
-            <w:bookmarkStart w:id="1" w:name="_Hlk99475575"/>
-            <w:proofErr w:type="spellStart"/>
-            <w:r>
-              <w:rPr>
-                <w:sz w:val="20"/>
-                <w:szCs w:val="20"/>
-              </w:rPr>
-              <w:t>DSAI_University_Data</w:t>
-            </w:r>
-            <w:bookmarkEnd w:id="1"/>
-            <w:proofErr w:type="spellEnd"/>
-          </w:p>
-          <w:p>
-            <w:pPr>
-              <w:spacing w:line="240" w:lineRule="auto"/>
-              <w:rPr>
-                <w:sz w:val="20"/>
-                <w:szCs w:val="20"/>
-              </w:rPr>
-            </w:pPr>
-          </w:p>
-          <w:p>
-            <w:pPr>
-              <w:spacing w:line="240" w:lineRule="auto"/>
-              <w:rPr>
-                <w:sz w:val="20"/>
-                <w:szCs w:val="20"/>
-              </w:rPr>
-            </w:pPr>
-            <w:r>
-              <w:rPr>
-                <w:sz w:val="20"/>
-                <w:szCs w:val="20"/>
-              </w:rPr>
-              <w:t>Output:</w:t>
-            </w:r>
-            <w:r>
-              <w:rPr>
-                <w:sz w:val="20"/>
-                <w:szCs w:val="20"/>
-              </w:rPr>
-              <w:t xml:space="preserve"> </w:t>
-            </w:r>
-            <w:proofErr w:type="spellStart"/>
-            <w:r>
-              <w:rPr>
-                <w:sz w:val="20"/>
-                <w:szCs w:val="20"/>
-              </w:rPr>
-              <w:t>DSAI_Knowledge_Base.nt</w:t>
+              <w:t>DSAI_Graph.ttl</w:t>
             </w:r>
             <w:proofErr w:type="spellEnd"/>
           </w:p>
@@ -1121,7 +1125,7 @@
                 <w:sz w:val="20"/>
                 <w:szCs w:val="20"/>
               </w:rPr>
-              <w:t>DSAI_Main.py</w:t>
+              <w:t>DSAI_Knowledge_Graph_Chatbot.py</w:t>
             </w:r>
           </w:p>
         </w:tc>
@@ -1244,7 +1248,7 @@
                 <w:sz w:val="20"/>
                 <w:szCs w:val="20"/>
               </w:rPr>
-              <w:t>DSAI_Knowledge_Base.nt</w:t>
+              <w:t>DSAI_Graph.ttl</w:t>
             </w:r>
             <w:proofErr w:type="spellEnd"/>
             <w:r>
@@ -1279,15 +1283,24 @@
                 <w:sz w:val="20"/>
                 <w:szCs w:val="20"/>
               </w:rPr>
-              <w:t xml:space="preserve">Input: </w:t>
-            </w:r>
+              <w:t>Input:</w:t>
+            </w:r>
+          </w:p>
+          <w:p>
+            <w:pPr>
+              <w:spacing w:line="240" w:lineRule="auto"/>
+              <w:rPr>
+                <w:sz w:val="20"/>
+                <w:szCs w:val="20"/>
+              </w:rPr>
+            </w:pPr>
             <w:proofErr w:type="spellStart"/>
             <w:r>
               <w:rPr>
                 <w:sz w:val="20"/>
                 <w:szCs w:val="20"/>
               </w:rPr>
-              <w:t>DSAI_Knowledge_Base.nt</w:t>
+              <w:t>DSAI_Graph.ttl</w:t>
             </w:r>
             <w:proofErr w:type="spellEnd"/>
           </w:p>
@@ -1335,10 +1348,10 @@
         <w:tblLook w:val="04A0" w:firstRow="1" w:lastRow="0" w:firstColumn="1" w:lastColumn="0" w:noHBand="0" w:noVBand="1"/>
       </w:tblPr>
       <w:tblGrid>
-        <w:gridCol w:w="1887"/>
-        <w:gridCol w:w="2593"/>
-        <w:gridCol w:w="2024"/>
-        <w:gridCol w:w="2512"/>
+        <w:gridCol w:w="1227"/>
+        <w:gridCol w:w="3248"/>
+        <w:gridCol w:w="1537"/>
+        <w:gridCol w:w="3004"/>
       </w:tblGrid>
       <w:tr>
         <w:tc>
@@ -1457,14 +1470,19 @@
               <w:spacing w:line="240" w:lineRule="auto"/>
             </w:pPr>
             <w:r>
-              <w:t xml:space="preserve">Run ‘python </w:t>
-            </w:r>
-            <w:r>
-              <w:t>DSAI_Knowledge_Base.py</w:t>
-            </w:r>
-            <w:r>
-              <w:t>’</w:t>
-            </w:r>
+              <w:t xml:space="preserve">Run </w:t>
+            </w:r>
+            <w:proofErr w:type="spellStart"/>
+            <w:r>
+              <w:t>DSAI_Knowledge_</w:t>
+            </w:r>
+            <w:r>
+              <w:t>Base</w:t>
+            </w:r>
+            <w:r>
+              <w:t>.ipynb</w:t>
+            </w:r>
+            <w:proofErr w:type="spellEnd"/>
           </w:p>
         </w:tc>
         <w:tc>
@@ -1501,11 +1519,35 @@
               <w:t xml:space="preserve">This </w:t>
             </w:r>
             <w:r>
-              <w:t xml:space="preserve">creates knowledge graph and store as </w:t>
+              <w:t xml:space="preserve">creates knowledge graph </w:t>
+            </w:r>
+            <w:r>
+              <w:t xml:space="preserve">based on </w:t>
+            </w:r>
+            <w:r>
+              <w:rPr>
+                <w:sz w:val="20"/>
+                <w:szCs w:val="20"/>
+              </w:rPr>
+              <w:t>DSAI_Knowledge_Graph_Input.txt</w:t>
+            </w:r>
+            <w:r>
+              <w:rPr>
+                <w:sz w:val="20"/>
+                <w:szCs w:val="20"/>
+              </w:rPr>
+              <w:t xml:space="preserve"> </w:t>
+            </w:r>
+            <w:r>
+              <w:t xml:space="preserve">and store as </w:t>
             </w:r>
             <w:proofErr w:type="spellStart"/>
             <w:r>
-              <w:t>DSAI_Knowledge_Base.nt</w:t>
+              <w:rPr>
+                <w:sz w:val="20"/>
+                <w:szCs w:val="20"/>
+              </w:rPr>
+              <w:t>DSAI_Graph.ttl</w:t>
             </w:r>
             <w:proofErr w:type="spellEnd"/>
           </w:p>
@@ -1565,7 +1607,7 @@
                 <w:sz w:val="20"/>
                 <w:szCs w:val="20"/>
               </w:rPr>
-              <w:t>DSAI_Main.py</w:t>
+              <w:t>DSAI_Knowledge_Graph_Chatbot.py</w:t>
             </w:r>
             <w:r>
               <w:rPr>
@@ -1627,6 +1669,22 @@
     <w:p>
       <w:pPr>
         <w:rPr>
+          <w:sz w:val="28"/>
+          <w:szCs w:val="28"/>
+        </w:rPr>
+      </w:pPr>
+    </w:p>
+    <w:p>
+      <w:pPr>
+        <w:rPr>
+          <w:sz w:val="28"/>
+          <w:szCs w:val="28"/>
+        </w:rPr>
+      </w:pPr>
+    </w:p>
+    <w:p>
+      <w:pPr>
+        <w:rPr>
           <w:b/>
           <w:bCs/>
           <w:sz w:val="28"/>
@@ -1642,6 +1700,7 @@
           <w:szCs w:val="28"/>
           <w:u w:val="single"/>
         </w:rPr>
+        <w:lastRenderedPageBreak/>
         <w:t>Source Code Steps:</w:t>
       </w:r>
     </w:p>
@@ -1718,7 +1777,6 @@
           <w:sz w:val="28"/>
           <w:szCs w:val="28"/>
         </w:rPr>
-        <w:lastRenderedPageBreak/>
         <w:t>Find entity pairs from the data</w:t>
       </w:r>
     </w:p>
@@ -1782,6 +1840,13 @@
         </w:rPr>
         <w:t>Plot the entire knowledge graph obtained from the entire dataset</w:t>
       </w:r>
+      <w:r>
+        <w:rPr>
+          <w:sz w:val="28"/>
+          <w:szCs w:val="28"/>
+        </w:rPr>
+        <w:t xml:space="preserve"> and knowledge graph based on some relations</w:t>
+      </w:r>
     </w:p>
     <w:p>
       <w:pPr>
@@ -1800,13 +1865,19 @@
           <w:sz w:val="28"/>
           <w:szCs w:val="28"/>
         </w:rPr>
-        <w:t>DSAI_Queries.py</w:t>
+        <w:t>DSAI_SPARQL_For_Knowledge_Graph</w:t>
+      </w:r>
+      <w:r>
+        <w:rPr>
+          <w:sz w:val="28"/>
+          <w:szCs w:val="28"/>
+        </w:rPr>
+        <w:t>.py</w:t>
       </w:r>
     </w:p>
     <w:p>
       <w:pPr>
         <w:pStyle w:val="ListParagraph"/>
-        <w:ind w:left="1440"/>
         <w:rPr>
           <w:sz w:val="28"/>
           <w:szCs w:val="28"/>
@@ -1825,7 +1896,7 @@
           <w:sz w:val="28"/>
           <w:szCs w:val="28"/>
         </w:rPr>
-        <w:t>DSAI_Knowledge_Base.nt</w:t>
+        <w:t>DSAI_Graph.ttl</w:t>
       </w:r>
       <w:proofErr w:type="spellEnd"/>
       <w:r>
@@ -1843,6 +1914,7 @@
           <w:ilvl w:val="2"/>
           <w:numId w:val="1"/>
         </w:numPr>
+        <w:ind w:left="1440"/>
         <w:rPr>
           <w:sz w:val="28"/>
           <w:szCs w:val="28"/>
@@ -1870,6 +1942,7 @@
           <w:ilvl w:val="2"/>
           <w:numId w:val="1"/>
         </w:numPr>
+        <w:ind w:left="1440"/>
         <w:rPr>
           <w:sz w:val="28"/>
           <w:szCs w:val="28"/>
@@ -1897,6 +1970,7 @@
           <w:ilvl w:val="2"/>
           <w:numId w:val="1"/>
         </w:numPr>
+        <w:ind w:left="1440"/>
         <w:rPr>
           <w:sz w:val="28"/>
           <w:szCs w:val="28"/>
@@ -1914,7 +1988,14 @@
           <w:sz w:val="28"/>
           <w:szCs w:val="28"/>
         </w:rPr>
-        <w:t>otal number of courses</w:t>
+        <w:t xml:space="preserve">otal number of </w:t>
+      </w:r>
+      <w:r>
+        <w:rPr>
+          <w:sz w:val="28"/>
+          <w:szCs w:val="28"/>
+        </w:rPr>
+        <w:t>teachers</w:t>
       </w:r>
     </w:p>
     <w:p>
@@ -1924,6 +2005,7 @@
           <w:ilvl w:val="2"/>
           <w:numId w:val="1"/>
         </w:numPr>
+        <w:ind w:left="1440"/>
         <w:rPr>
           <w:sz w:val="28"/>
           <w:szCs w:val="28"/>
@@ -1941,8 +2023,31 @@
           <w:sz w:val="28"/>
           <w:szCs w:val="28"/>
         </w:rPr>
-        <w:t>otal number of topics</w:t>
-      </w:r>
+        <w:t xml:space="preserve">otal number of </w:t>
+      </w:r>
+      <w:r>
+        <w:rPr>
+          <w:sz w:val="28"/>
+          <w:szCs w:val="28"/>
+        </w:rPr>
+        <w:t>people</w:t>
+      </w:r>
+      <w:r>
+        <w:rPr>
+          <w:sz w:val="28"/>
+          <w:szCs w:val="28"/>
+        </w:rPr>
+        <w:t xml:space="preserve"> working in </w:t>
+      </w:r>
+      <w:proofErr w:type="spellStart"/>
+      <w:r>
+        <w:rPr>
+          <w:sz w:val="28"/>
+          <w:szCs w:val="28"/>
+        </w:rPr>
+        <w:t>DeepSphere</w:t>
+      </w:r>
+      <w:proofErr w:type="spellEnd"/>
     </w:p>
     <w:p>
       <w:pPr>
@@ -1951,76 +2056,19 @@
           <w:ilvl w:val="2"/>
           <w:numId w:val="1"/>
         </w:numPr>
-        <w:rPr>
-          <w:sz w:val="28"/>
-          <w:szCs w:val="28"/>
-        </w:rPr>
-      </w:pPr>
-      <w:r>
-        <w:rPr>
-          <w:sz w:val="28"/>
-          <w:szCs w:val="28"/>
-        </w:rPr>
-        <w:t>T</w:t>
-      </w:r>
-      <w:r>
-        <w:rPr>
-          <w:sz w:val="28"/>
-          <w:szCs w:val="28"/>
-        </w:rPr>
-        <w:t xml:space="preserve">opics for </w:t>
-      </w:r>
-      <w:r>
-        <w:rPr>
-          <w:sz w:val="28"/>
-          <w:szCs w:val="28"/>
-        </w:rPr>
-        <w:t xml:space="preserve">the </w:t>
-      </w:r>
-      <w:r>
-        <w:rPr>
-          <w:sz w:val="28"/>
-          <w:szCs w:val="28"/>
-        </w:rPr>
-        <w:t xml:space="preserve">course </w:t>
-      </w:r>
-      <w:r>
-        <w:rPr>
-          <w:sz w:val="28"/>
-          <w:szCs w:val="28"/>
-        </w:rPr>
-        <w:t>‘</w:t>
-      </w:r>
-      <w:r>
-        <w:rPr>
-          <w:sz w:val="28"/>
-          <w:szCs w:val="28"/>
-        </w:rPr>
-        <w:t>Income Taxation in Canada</w:t>
-      </w:r>
-      <w:r>
-        <w:rPr>
-          <w:sz w:val="28"/>
-          <w:szCs w:val="28"/>
-        </w:rPr>
-        <w:t xml:space="preserve">’ </w:t>
-      </w:r>
-      <w:r>
-        <w:rPr>
-          <w:sz w:val="28"/>
-          <w:szCs w:val="28"/>
-        </w:rPr>
-        <w:t xml:space="preserve">and their link to </w:t>
-      </w:r>
-      <w:proofErr w:type="spellStart"/>
-      <w:r>
-        <w:rPr>
-          <w:sz w:val="28"/>
-          <w:szCs w:val="28"/>
-        </w:rPr>
-        <w:t>dbpedia</w:t>
-      </w:r>
-      <w:proofErr w:type="spellEnd"/>
+        <w:ind w:left="1440"/>
+        <w:rPr>
+          <w:sz w:val="28"/>
+          <w:szCs w:val="28"/>
+        </w:rPr>
+      </w:pPr>
+      <w:r>
+        <w:rPr>
+          <w:sz w:val="28"/>
+          <w:szCs w:val="28"/>
+        </w:rPr>
+        <w:t>Students’ name</w:t>
+      </w:r>
     </w:p>
     <w:p>
       <w:pPr>
@@ -2029,68 +2077,18 @@
           <w:ilvl w:val="2"/>
           <w:numId w:val="1"/>
         </w:numPr>
-        <w:rPr>
-          <w:sz w:val="28"/>
-          <w:szCs w:val="28"/>
-        </w:rPr>
-      </w:pPr>
-      <w:r>
-        <w:rPr>
-          <w:sz w:val="28"/>
-          <w:szCs w:val="28"/>
-        </w:rPr>
-        <w:t>A</w:t>
-      </w:r>
-      <w:r>
-        <w:rPr>
-          <w:sz w:val="28"/>
-          <w:szCs w:val="28"/>
-        </w:rPr>
-        <w:t xml:space="preserve">ll courses completed for </w:t>
-      </w:r>
-      <w:r>
-        <w:rPr>
-          <w:sz w:val="28"/>
-          <w:szCs w:val="28"/>
-        </w:rPr>
-        <w:t xml:space="preserve">the </w:t>
-      </w:r>
-      <w:r>
-        <w:rPr>
-          <w:sz w:val="28"/>
-          <w:szCs w:val="28"/>
-        </w:rPr>
-        <w:t>student</w:t>
-      </w:r>
-      <w:r>
-        <w:rPr>
-          <w:sz w:val="28"/>
-          <w:szCs w:val="28"/>
-        </w:rPr>
-        <w:t xml:space="preserve"> ‘</w:t>
-      </w:r>
-      <w:r>
-        <w:rPr>
-          <w:sz w:val="28"/>
-          <w:szCs w:val="28"/>
-        </w:rPr>
-        <w:t xml:space="preserve">Dania </w:t>
-      </w:r>
-      <w:proofErr w:type="spellStart"/>
-      <w:r>
-        <w:rPr>
-          <w:sz w:val="28"/>
-          <w:szCs w:val="28"/>
-        </w:rPr>
-        <w:t>Kalomiris</w:t>
-      </w:r>
-      <w:proofErr w:type="spellEnd"/>
-      <w:r>
-        <w:rPr>
-          <w:sz w:val="28"/>
-          <w:szCs w:val="28"/>
-        </w:rPr>
-        <w:t>’</w:t>
+        <w:ind w:left="1440"/>
+        <w:rPr>
+          <w:sz w:val="28"/>
+          <w:szCs w:val="28"/>
+        </w:rPr>
+      </w:pPr>
+      <w:r>
+        <w:rPr>
+          <w:sz w:val="28"/>
+          <w:szCs w:val="28"/>
+        </w:rPr>
+        <w:t>Mike’s interest</w:t>
       </w:r>
     </w:p>
     <w:p>
@@ -2100,59 +2098,18 @@
           <w:ilvl w:val="2"/>
           <w:numId w:val="1"/>
         </w:numPr>
-        <w:rPr>
-          <w:sz w:val="28"/>
-          <w:szCs w:val="28"/>
-        </w:rPr>
-      </w:pPr>
-      <w:r>
-        <w:rPr>
-          <w:sz w:val="28"/>
-          <w:szCs w:val="28"/>
-        </w:rPr>
-        <w:t>L</w:t>
-      </w:r>
-      <w:r>
-        <w:rPr>
-          <w:sz w:val="28"/>
-          <w:szCs w:val="28"/>
-        </w:rPr>
-        <w:t xml:space="preserve">ist of all students familiar with </w:t>
-      </w:r>
-      <w:r>
-        <w:rPr>
-          <w:sz w:val="28"/>
-          <w:szCs w:val="28"/>
-        </w:rPr>
-        <w:t xml:space="preserve">the </w:t>
-      </w:r>
-      <w:r>
-        <w:rPr>
-          <w:sz w:val="28"/>
-          <w:szCs w:val="28"/>
-        </w:rPr>
-        <w:t>topic</w:t>
-      </w:r>
-      <w:r>
-        <w:rPr>
-          <w:sz w:val="28"/>
-          <w:szCs w:val="28"/>
-        </w:rPr>
-        <w:t xml:space="preserve"> ‘</w:t>
-      </w:r>
-      <w:r>
-        <w:rPr>
-          <w:sz w:val="28"/>
-          <w:szCs w:val="28"/>
-        </w:rPr>
-        <w:t>Aerospace</w:t>
-      </w:r>
-      <w:r>
-        <w:rPr>
-          <w:sz w:val="28"/>
-          <w:szCs w:val="28"/>
-        </w:rPr>
-        <w:t>’</w:t>
+        <w:ind w:left="1440"/>
+        <w:rPr>
+          <w:sz w:val="28"/>
+          <w:szCs w:val="28"/>
+        </w:rPr>
+      </w:pPr>
+      <w:r>
+        <w:rPr>
+          <w:sz w:val="28"/>
+          <w:szCs w:val="28"/>
+        </w:rPr>
+        <w:t>Everyone’s interest</w:t>
       </w:r>
     </w:p>
     <w:p>
@@ -2162,38 +2119,39 @@
           <w:ilvl w:val="2"/>
           <w:numId w:val="1"/>
         </w:numPr>
-        <w:rPr>
-          <w:sz w:val="28"/>
-          <w:szCs w:val="28"/>
-        </w:rPr>
-      </w:pPr>
-      <w:r>
-        <w:rPr>
-          <w:sz w:val="28"/>
-          <w:szCs w:val="28"/>
-        </w:rPr>
-        <w:t>L</w:t>
-      </w:r>
-      <w:r>
-        <w:rPr>
-          <w:sz w:val="28"/>
-          <w:szCs w:val="28"/>
-        </w:rPr>
-        <w:t xml:space="preserve">ist of all topics </w:t>
-      </w:r>
-      <w:r>
-        <w:rPr>
-          <w:sz w:val="28"/>
-          <w:szCs w:val="28"/>
-        </w:rPr>
-        <w:t>‘</w:t>
-      </w:r>
-      <w:r>
-        <w:rPr>
-          <w:sz w:val="28"/>
-          <w:szCs w:val="28"/>
-        </w:rPr>
-        <w:t xml:space="preserve">Victoria </w:t>
+        <w:ind w:left="1440"/>
+        <w:rPr>
+          <w:sz w:val="28"/>
+          <w:szCs w:val="28"/>
+        </w:rPr>
+      </w:pPr>
+      <w:r>
+        <w:rPr>
+          <w:sz w:val="28"/>
+          <w:szCs w:val="28"/>
+        </w:rPr>
+        <w:t>Mike’s age</w:t>
+      </w:r>
+    </w:p>
+    <w:p>
+      <w:pPr>
+        <w:pStyle w:val="ListParagraph"/>
+        <w:numPr>
+          <w:ilvl w:val="2"/>
+          <w:numId w:val="1"/>
+        </w:numPr>
+        <w:ind w:left="1440"/>
+        <w:rPr>
+          <w:sz w:val="28"/>
+          <w:szCs w:val="28"/>
+        </w:rPr>
+      </w:pPr>
+      <w:r>
+        <w:rPr>
+          <w:sz w:val="28"/>
+          <w:szCs w:val="28"/>
+        </w:rPr>
+        <w:t xml:space="preserve">Everyone’s age </w:t>
       </w:r>
       <w:proofErr w:type="spellStart"/>
       <w:r>
@@ -2201,7 +2159,7 @@
           <w:sz w:val="28"/>
           <w:szCs w:val="28"/>
         </w:rPr>
-        <w:t>Chikanek</w:t>
+        <w:t>etc</w:t>
       </w:r>
       <w:proofErr w:type="spellEnd"/>
       <w:r>
@@ -2209,14 +2167,7 @@
           <w:sz w:val="28"/>
           <w:szCs w:val="28"/>
         </w:rPr>
-        <w:t>’</w:t>
-      </w:r>
-      <w:r>
-        <w:rPr>
-          <w:sz w:val="28"/>
-          <w:szCs w:val="28"/>
-        </w:rPr>
-        <w:t xml:space="preserve"> is familiar with</w:t>
+        <w:t>…</w:t>
       </w:r>
     </w:p>
     <w:p>
@@ -2231,13 +2182,36 @@
           <w:szCs w:val="28"/>
         </w:rPr>
       </w:pPr>
-      <w:r>
-        <w:rPr>
-          <w:sz w:val="28"/>
-          <w:szCs w:val="28"/>
-        </w:rPr>
-        <w:t>DSAI_Knowledge_Base.py</w:t>
-      </w:r>
+      <w:proofErr w:type="spellStart"/>
+      <w:r>
+        <w:rPr>
+          <w:sz w:val="28"/>
+          <w:szCs w:val="28"/>
+        </w:rPr>
+        <w:t>DSAI_Knowledge_Base.</w:t>
+      </w:r>
+      <w:r>
+        <w:rPr>
+          <w:sz w:val="28"/>
+          <w:szCs w:val="28"/>
+        </w:rPr>
+        <w:t>i</w:t>
+      </w:r>
+      <w:r>
+        <w:rPr>
+          <w:sz w:val="28"/>
+          <w:szCs w:val="28"/>
+        </w:rPr>
+        <w:t>py</w:t>
+      </w:r>
+      <w:r>
+        <w:rPr>
+          <w:sz w:val="28"/>
+          <w:szCs w:val="28"/>
+        </w:rPr>
+        <w:t>nb</w:t>
+      </w:r>
+      <w:proofErr w:type="spellEnd"/>
     </w:p>
     <w:p>
       <w:pPr>
@@ -2256,37 +2230,14 @@
           <w:sz w:val="28"/>
           <w:szCs w:val="28"/>
         </w:rPr>
-        <w:t xml:space="preserve">Creates Knowledge base from namespaces in </w:t>
-      </w:r>
-      <w:r>
-        <w:rPr>
-          <w:sz w:val="28"/>
-          <w:szCs w:val="28"/>
-        </w:rPr>
-        <w:t>‘</w:t>
-      </w:r>
-      <w:proofErr w:type="spellStart"/>
-      <w:r>
-        <w:rPr>
-          <w:sz w:val="28"/>
-          <w:szCs w:val="28"/>
-        </w:rPr>
-        <w:t>rdflib</w:t>
-      </w:r>
-      <w:proofErr w:type="spellEnd"/>
-      <w:r>
-        <w:rPr>
-          <w:sz w:val="28"/>
-          <w:szCs w:val="28"/>
-        </w:rPr>
-        <w:t>’</w:t>
-      </w:r>
-      <w:r>
-        <w:rPr>
-          <w:sz w:val="28"/>
-          <w:szCs w:val="28"/>
-        </w:rPr>
-        <w:t xml:space="preserve"> library</w:t>
+        <w:t xml:space="preserve">Inputs </w:t>
+      </w:r>
+      <w:r>
+        <w:rPr>
+          <w:sz w:val="28"/>
+          <w:szCs w:val="28"/>
+        </w:rPr>
+        <w:t>DSAI_Knowledge_Graph_Input.txt</w:t>
       </w:r>
     </w:p>
     <w:p>
@@ -2306,37 +2257,7 @@
           <w:sz w:val="28"/>
           <w:szCs w:val="28"/>
         </w:rPr>
-        <w:t>P</w:t>
-      </w:r>
-      <w:r>
-        <w:rPr>
-          <w:sz w:val="28"/>
-          <w:szCs w:val="28"/>
-        </w:rPr>
-        <w:t>rocess</w:t>
-      </w:r>
-      <w:r>
-        <w:rPr>
-          <w:sz w:val="28"/>
-          <w:szCs w:val="28"/>
-        </w:rPr>
-        <w:t xml:space="preserve"> </w:t>
-      </w:r>
-      <w:proofErr w:type="spellStart"/>
-      <w:r>
-        <w:rPr>
-          <w:sz w:val="28"/>
-          <w:szCs w:val="28"/>
-        </w:rPr>
-        <w:t>DSAI_University_Data</w:t>
-      </w:r>
-      <w:proofErr w:type="spellEnd"/>
-      <w:r>
-        <w:rPr>
-          <w:sz w:val="28"/>
-          <w:szCs w:val="28"/>
-        </w:rPr>
-        <w:t xml:space="preserve"> into RDF triples</w:t>
+        <w:t>Create Knowledge Graph</w:t>
       </w:r>
     </w:p>
     <w:p>
@@ -2356,21 +2277,7 @@
           <w:sz w:val="28"/>
           <w:szCs w:val="28"/>
         </w:rPr>
-        <w:t>P</w:t>
-      </w:r>
-      <w:r>
-        <w:rPr>
-          <w:sz w:val="28"/>
-          <w:szCs w:val="28"/>
-        </w:rPr>
-        <w:t>rocess</w:t>
-      </w:r>
-      <w:r>
-        <w:rPr>
-          <w:sz w:val="28"/>
-          <w:szCs w:val="28"/>
-        </w:rPr>
-        <w:t xml:space="preserve"> </w:t>
+        <w:t xml:space="preserve">Serialize the Knowledge graph into </w:t>
       </w:r>
       <w:proofErr w:type="spellStart"/>
       <w:r>
@@ -2378,29 +2285,35 @@
           <w:sz w:val="28"/>
           <w:szCs w:val="28"/>
         </w:rPr>
-        <w:t>DSAI_</w:t>
-      </w:r>
-      <w:r>
-        <w:rPr>
-          <w:sz w:val="28"/>
-          <w:szCs w:val="28"/>
-        </w:rPr>
-        <w:t>Course</w:t>
-      </w:r>
-      <w:r>
-        <w:rPr>
-          <w:sz w:val="28"/>
-          <w:szCs w:val="28"/>
-        </w:rPr>
-        <w:t>_Data</w:t>
+        <w:t>DSAI_Graph.ttl</w:t>
       </w:r>
       <w:proofErr w:type="spellEnd"/>
-      <w:r>
-        <w:rPr>
-          <w:sz w:val="28"/>
-          <w:szCs w:val="28"/>
-        </w:rPr>
-        <w:t xml:space="preserve"> into RDF triples</w:t>
+    </w:p>
+    <w:p>
+      <w:pPr>
+        <w:pStyle w:val="ListParagraph"/>
+        <w:numPr>
+          <w:ilvl w:val="0"/>
+          <w:numId w:val="1"/>
+        </w:numPr>
+        <w:rPr>
+          <w:sz w:val="28"/>
+          <w:szCs w:val="28"/>
+        </w:rPr>
+      </w:pPr>
+      <w:r>
+        <w:rPr>
+          <w:sz w:val="28"/>
+          <w:szCs w:val="28"/>
+        </w:rPr>
+        <w:t>DSAI_Knowledge_Graph_Chatbot</w:t>
+      </w:r>
+      <w:r>
+        <w:rPr>
+          <w:sz w:val="28"/>
+          <w:szCs w:val="28"/>
+        </w:rPr>
+        <w:t>.py</w:t>
       </w:r>
     </w:p>
     <w:p>
@@ -2420,14 +2333,7 @@
           <w:sz w:val="28"/>
           <w:szCs w:val="28"/>
         </w:rPr>
-        <w:t>P</w:t>
-      </w:r>
-      <w:r>
-        <w:rPr>
-          <w:sz w:val="28"/>
-          <w:szCs w:val="28"/>
-        </w:rPr>
-        <w:t>rocess</w:t>
+        <w:t>Inputs</w:t>
       </w:r>
       <w:r>
         <w:rPr>
@@ -2442,21 +2348,7 @@
           <w:sz w:val="28"/>
           <w:szCs w:val="28"/>
         </w:rPr>
-        <w:t>DSAI_</w:t>
-      </w:r>
-      <w:r>
-        <w:rPr>
-          <w:sz w:val="28"/>
-          <w:szCs w:val="28"/>
-        </w:rPr>
-        <w:t>Student</w:t>
-      </w:r>
-      <w:r>
-        <w:rPr>
-          <w:sz w:val="28"/>
-          <w:szCs w:val="28"/>
-        </w:rPr>
-        <w:t>_Data</w:t>
+        <w:t>DSAI_Graph.ttl</w:t>
       </w:r>
       <w:proofErr w:type="spellEnd"/>
       <w:r>
@@ -2464,7 +2356,14 @@
           <w:sz w:val="28"/>
           <w:szCs w:val="28"/>
         </w:rPr>
-        <w:t xml:space="preserve"> into RDF triples</w:t>
+        <w:t xml:space="preserve"> </w:t>
+      </w:r>
+      <w:r>
+        <w:rPr>
+          <w:sz w:val="28"/>
+          <w:szCs w:val="28"/>
+        </w:rPr>
+        <w:t>file</w:t>
       </w:r>
     </w:p>
     <w:p>
@@ -2484,57 +2383,7 @@
           <w:sz w:val="28"/>
           <w:szCs w:val="28"/>
         </w:rPr>
-        <w:t>Serialize the knowledge</w:t>
-      </w:r>
-      <w:r>
-        <w:rPr>
-          <w:sz w:val="28"/>
-          <w:szCs w:val="28"/>
-        </w:rPr>
-        <w:t>-</w:t>
-      </w:r>
-      <w:r>
-        <w:rPr>
-          <w:sz w:val="28"/>
-          <w:szCs w:val="28"/>
-        </w:rPr>
-        <w:t xml:space="preserve">based graph into </w:t>
-      </w:r>
-      <w:proofErr w:type="spellStart"/>
-      <w:r>
-        <w:rPr>
-          <w:sz w:val="28"/>
-          <w:szCs w:val="28"/>
-        </w:rPr>
-        <w:t>DSAI_Knowledge_Base.nt</w:t>
-      </w:r>
-      <w:proofErr w:type="spellEnd"/>
-      <w:r>
-        <w:rPr>
-          <w:sz w:val="28"/>
-          <w:szCs w:val="28"/>
-        </w:rPr>
-        <w:t xml:space="preserve"> file</w:t>
-      </w:r>
-    </w:p>
-    <w:p>
-      <w:pPr>
-        <w:pStyle w:val="ListParagraph"/>
-        <w:numPr>
-          <w:ilvl w:val="0"/>
-          <w:numId w:val="1"/>
-        </w:numPr>
-        <w:rPr>
-          <w:sz w:val="28"/>
-          <w:szCs w:val="28"/>
-        </w:rPr>
-      </w:pPr>
-      <w:r>
-        <w:rPr>
-          <w:sz w:val="28"/>
-          <w:szCs w:val="28"/>
-        </w:rPr>
-        <w:t>DSAI_Main.py</w:t>
+        <w:t>Get input from user</w:t>
       </w:r>
     </w:p>
     <w:p>
@@ -2554,28 +2403,7 @@
           <w:sz w:val="28"/>
           <w:szCs w:val="28"/>
         </w:rPr>
-        <w:t xml:space="preserve">Parse </w:t>
-      </w:r>
-      <w:r>
-        <w:rPr>
-          <w:sz w:val="28"/>
-          <w:szCs w:val="28"/>
-        </w:rPr>
-        <w:t>knowledge-based</w:t>
-      </w:r>
-      <w:r>
-        <w:rPr>
-          <w:sz w:val="28"/>
-          <w:szCs w:val="28"/>
-        </w:rPr>
-        <w:t xml:space="preserve"> </w:t>
-      </w:r>
-      <w:r>
-        <w:rPr>
-          <w:sz w:val="28"/>
-          <w:szCs w:val="28"/>
-        </w:rPr>
-        <w:t xml:space="preserve">graph from </w:t>
+        <w:t xml:space="preserve">Parse through </w:t>
       </w:r>
       <w:proofErr w:type="spellStart"/>
       <w:r>
@@ -2583,7 +2411,7 @@
           <w:sz w:val="28"/>
           <w:szCs w:val="28"/>
         </w:rPr>
-        <w:t>DSAI_Knowledge_Base.nt</w:t>
+        <w:t>DSAI_Graph.ttl</w:t>
       </w:r>
       <w:proofErr w:type="spellEnd"/>
       <w:r>
@@ -2591,7 +2419,14 @@
           <w:sz w:val="28"/>
           <w:szCs w:val="28"/>
         </w:rPr>
-        <w:t xml:space="preserve"> file</w:t>
+        <w:t xml:space="preserve"> to find relevant response</w:t>
+      </w:r>
+      <w:r>
+        <w:rPr>
+          <w:sz w:val="28"/>
+          <w:szCs w:val="28"/>
+        </w:rPr>
+        <w:t xml:space="preserve"> for user input</w:t>
       </w:r>
     </w:p>
     <w:p>
@@ -2611,194 +2446,42 @@
           <w:sz w:val="28"/>
           <w:szCs w:val="28"/>
         </w:rPr>
-        <w:t>Get input from user</w:t>
-      </w:r>
-      <w:r>
-        <w:rPr>
-          <w:sz w:val="28"/>
-          <w:szCs w:val="28"/>
-        </w:rPr>
-        <w:t xml:space="preserve"> in the below forms:</w:t>
-      </w:r>
-    </w:p>
-    <w:p>
-      <w:pPr>
-        <w:pStyle w:val="ListParagraph"/>
-        <w:numPr>
-          <w:ilvl w:val="2"/>
-          <w:numId w:val="1"/>
-        </w:numPr>
-        <w:rPr>
-          <w:sz w:val="28"/>
-          <w:szCs w:val="28"/>
-        </w:rPr>
-      </w:pPr>
-      <w:r>
-        <w:rPr>
-          <w:sz w:val="28"/>
-          <w:szCs w:val="28"/>
-        </w:rPr>
-        <w:t xml:space="preserve">Which courses did </w:t>
-      </w:r>
-      <w:r>
-        <w:rPr>
-          <w:sz w:val="28"/>
-          <w:szCs w:val="28"/>
-        </w:rPr>
-        <w:t>&lt;student name&gt;</w:t>
-      </w:r>
-      <w:r>
-        <w:rPr>
-          <w:sz w:val="28"/>
-          <w:szCs w:val="28"/>
-        </w:rPr>
-        <w:t xml:space="preserve"> take</w:t>
-      </w:r>
-      <w:r>
-        <w:rPr>
-          <w:sz w:val="28"/>
-          <w:szCs w:val="28"/>
-        </w:rPr>
-        <w:t>?</w:t>
-      </w:r>
-    </w:p>
-    <w:p>
-      <w:pPr>
-        <w:pStyle w:val="ListParagraph"/>
-        <w:numPr>
-          <w:ilvl w:val="2"/>
-          <w:numId w:val="1"/>
-        </w:numPr>
-        <w:ind w:left="1440" w:firstLine="540"/>
-        <w:rPr>
-          <w:sz w:val="28"/>
-          <w:szCs w:val="28"/>
-        </w:rPr>
-      </w:pPr>
-      <w:r>
-        <w:rPr>
-          <w:sz w:val="28"/>
-          <w:szCs w:val="28"/>
-        </w:rPr>
-        <w:t>W</w:t>
-      </w:r>
-      <w:r>
-        <w:rPr>
-          <w:sz w:val="28"/>
-          <w:szCs w:val="28"/>
-        </w:rPr>
-        <w:t xml:space="preserve">hich courses cover </w:t>
-      </w:r>
-      <w:r>
-        <w:rPr>
-          <w:sz w:val="28"/>
-          <w:szCs w:val="28"/>
-        </w:rPr>
-        <w:t>&lt;topic name&gt;</w:t>
-      </w:r>
-      <w:r>
-        <w:rPr>
-          <w:sz w:val="28"/>
-          <w:szCs w:val="28"/>
-        </w:rPr>
-        <w:t>?</w:t>
-      </w:r>
-    </w:p>
-    <w:p>
-      <w:pPr>
-        <w:pStyle w:val="ListParagraph"/>
-        <w:numPr>
-          <w:ilvl w:val="2"/>
-          <w:numId w:val="1"/>
-        </w:numPr>
-        <w:ind w:left="1440" w:firstLine="540"/>
-        <w:rPr>
-          <w:sz w:val="28"/>
-          <w:szCs w:val="28"/>
-        </w:rPr>
-      </w:pPr>
-      <w:r>
-        <w:rPr>
-          <w:sz w:val="28"/>
-          <w:szCs w:val="28"/>
-        </w:rPr>
-        <w:t>W</w:t>
-      </w:r>
-      <w:r>
-        <w:rPr>
-          <w:sz w:val="28"/>
-          <w:szCs w:val="28"/>
-        </w:rPr>
-        <w:t xml:space="preserve">ho is familiar with </w:t>
-      </w:r>
-      <w:r>
-        <w:rPr>
-          <w:sz w:val="28"/>
-          <w:szCs w:val="28"/>
-        </w:rPr>
-        <w:t>&lt;subject name&gt;</w:t>
-      </w:r>
-      <w:r>
-        <w:rPr>
-          <w:sz w:val="28"/>
-          <w:szCs w:val="28"/>
-        </w:rPr>
-        <w:t>?</w:t>
-      </w:r>
-    </w:p>
-    <w:p>
-      <w:pPr>
-        <w:pStyle w:val="ListParagraph"/>
-        <w:numPr>
-          <w:ilvl w:val="2"/>
-          <w:numId w:val="1"/>
-        </w:numPr>
-        <w:ind w:left="1440" w:firstLine="540"/>
-        <w:rPr>
-          <w:sz w:val="28"/>
-          <w:szCs w:val="28"/>
-        </w:rPr>
-      </w:pPr>
-      <w:r>
-        <w:rPr>
-          <w:sz w:val="28"/>
-          <w:szCs w:val="28"/>
-        </w:rPr>
-        <w:t>Quit – to exit from chatbot</w:t>
-      </w:r>
-    </w:p>
-    <w:p>
-      <w:pPr>
-        <w:pStyle w:val="ListParagraph"/>
-        <w:numPr>
-          <w:ilvl w:val="1"/>
-          <w:numId w:val="1"/>
-        </w:numPr>
-        <w:rPr>
-          <w:sz w:val="28"/>
-          <w:szCs w:val="28"/>
-        </w:rPr>
-      </w:pPr>
-      <w:r>
-        <w:rPr>
-          <w:sz w:val="28"/>
-          <w:szCs w:val="28"/>
-        </w:rPr>
-        <w:t xml:space="preserve">Find </w:t>
-      </w:r>
-      <w:r>
-        <w:rPr>
-          <w:sz w:val="28"/>
-          <w:szCs w:val="28"/>
-        </w:rPr>
-        <w:t xml:space="preserve">and print relevant </w:t>
-      </w:r>
-      <w:r>
-        <w:rPr>
-          <w:sz w:val="28"/>
-          <w:szCs w:val="28"/>
-        </w:rPr>
-        <w:t>response for the user input</w:t>
+        <w:t>P</w:t>
+      </w:r>
+      <w:r>
+        <w:rPr>
+          <w:sz w:val="28"/>
+          <w:szCs w:val="28"/>
+        </w:rPr>
+        <w:t xml:space="preserve">rint </w:t>
+      </w:r>
+      <w:r>
+        <w:rPr>
+          <w:sz w:val="28"/>
+          <w:szCs w:val="28"/>
+        </w:rPr>
+        <w:t xml:space="preserve">the </w:t>
+      </w:r>
+      <w:r>
+        <w:rPr>
+          <w:sz w:val="28"/>
+          <w:szCs w:val="28"/>
+        </w:rPr>
+        <w:t xml:space="preserve">relevant </w:t>
+      </w:r>
+      <w:r>
+        <w:rPr>
+          <w:sz w:val="28"/>
+          <w:szCs w:val="28"/>
+        </w:rPr>
+        <w:t xml:space="preserve">response </w:t>
+      </w:r>
+      <w:r>
+        <w:rPr>
+          <w:sz w:val="28"/>
+          <w:szCs w:val="28"/>
+        </w:rPr>
+        <w:t>in the console</w:t>
       </w:r>
     </w:p>
     <w:sectPr>
@@ -2812,7 +2495,7 @@
 </file>
 
 <file path=word/numbering.xml><?xml version="1.0" encoding="utf-8"?>
-<w:numbering xmlns:wpc="http://schemas.microsoft.com/office/word/2010/wordprocessingCanvas" xmlns:cx="http://schemas.microsoft.com/office/drawing/2014/chartex" xmlns:cx1="http://schemas.microsoft.com/office/drawing/2015/9/8/chartex" xmlns:cx2="http://schemas.microsoft.com/office/drawing/2015/10/21/chartex" xmlns:cx3="http://schemas.microsoft.com/office/drawing/2016/5/9/chartex" xmlns:cx4="http://schemas.microsoft.com/office/drawing/2016/5/10/chartex" xmlns:cx5="http://schemas.microsoft.com/office/drawing/2016/5/11/chartex" xmlns:cx6="http://schemas.microsoft.com/office/drawing/2016/5/12/chartex" xmlns:cx7="http://schemas.microsoft.com/office/drawing/2016/5/13/chartex" xmlns:cx8="http://schemas.microsoft.com/office/drawing/2016/5/14/chartex" xmlns:mc="http://schemas.openxmlformats.org/markup-compatibility/2006" xmlns:aink="http://schemas.microsoft.com/office/drawing/2016/ink" xmlns:am3d="http://schemas.microsoft.com/office/drawing/2017/model3d" xmlns:o="urn:schemas-microsoft-com:office:office" xmlns:r="http://schemas.openxmlformats.org/officeDocument/2006/relationships" xmlns:m="http://schemas.openxmlformats.org/officeDocument/2006/math" xmlns:v="urn:schemas-microsoft-com:vml" xmlns:wp14="http://schemas.microsoft.com/office/word/2010/wordprocessingDrawing" xmlns:wp="http://schemas.openxmlformats.org/drawingml/2006/wordprocessingDrawing" xmlns:w10="urn:schemas-microsoft-com:office:word" xmlns:w="http://schemas.openxmlformats.org/wordprocessingml/2006/main" xmlns:w14="http://schemas.microsoft.com/office/word/2010/wordml" xmlns:w15="http://schemas.microsoft.com/office/word/2012/wordml" xmlns:w16cex="http://schemas.microsoft.com/office/word/2018/wordml/cex" xmlns:w16cid="http://schemas.microsoft.com/office/word/2016/wordml/cid" xmlns:w16="http://schemas.microsoft.com/office/word/2018/wordml" xmlns:w16sdtdh="http://schemas.microsoft.com/office/word/2020/wordml/sdtdatahash" xmlns:w16se="http://schemas.microsoft.com/office/word/2015/wordml/symex" xmlns:wpg="http://schemas.microsoft.com/office/word/2010/wordprocessingGroup" xmlns:wpi="http://schemas.microsoft.com/office/word/2010/wordprocessingInk" xmlns:wne="http://schemas.microsoft.com/office/word/2006/wordml" xmlns:wps="http://schemas.microsoft.com/office/word/2010/wordprocessingShape" mc:Ignorable="w14 w15 w16se w16cid w16 w16cex w16sdtdh wp14">
+<w:numbering xmlns:wpc="http://schemas.microsoft.com/office/word/2010/wordprocessingCanvas" xmlns:cx="http://schemas.microsoft.com/office/drawing/2014/chartex" xmlns:cx1="http://schemas.microsoft.com/office/drawing/2015/9/8/chartex" xmlns:cx2="http://schemas.microsoft.com/office/drawing/2015/10/21/chartex" xmlns:cx3="http://schemas.microsoft.com/office/drawing/2016/5/9/chartex" xmlns:cx4="http://schemas.microsoft.com/office/drawing/2016/5/10/chartex" xmlns:cx5="http://schemas.microsoft.com/office/drawing/2016/5/11/chartex" xmlns:cx6="http://schemas.microsoft.com/office/drawing/2016/5/12/chartex" xmlns:cx7="http://schemas.microsoft.com/office/drawing/2016/5/13/chartex" xmlns:cx8="http://schemas.microsoft.com/office/drawing/2016/5/14/chartex" xmlns:mc="http://schemas.openxmlformats.org/markup-compatibility/2006" xmlns:aink="http://schemas.microsoft.com/office/drawing/2016/ink" xmlns:am3d="http://schemas.microsoft.com/office/drawing/2017/model3d" xmlns:o="urn:schemas-microsoft-com:office:office" xmlns:oel="http://schemas.microsoft.com/office/2019/extlst" xmlns:r="http://schemas.openxmlformats.org/officeDocument/2006/relationships" xmlns:m="http://schemas.openxmlformats.org/officeDocument/2006/math" xmlns:v="urn:schemas-microsoft-com:vml" xmlns:wp14="http://schemas.microsoft.com/office/word/2010/wordprocessingDrawing" xmlns:wp="http://schemas.openxmlformats.org/drawingml/2006/wordprocessingDrawing" xmlns:w10="urn:schemas-microsoft-com:office:word" xmlns:w="http://schemas.openxmlformats.org/wordprocessingml/2006/main" xmlns:w14="http://schemas.microsoft.com/office/word/2010/wordml" xmlns:w15="http://schemas.microsoft.com/office/word/2012/wordml" xmlns:w16cex="http://schemas.microsoft.com/office/word/2018/wordml/cex" xmlns:w16cid="http://schemas.microsoft.com/office/word/2016/wordml/cid" xmlns:w16="http://schemas.microsoft.com/office/word/2018/wordml" xmlns:w16sdtdh="http://schemas.microsoft.com/office/word/2020/wordml/sdtdatahash" xmlns:w16se="http://schemas.microsoft.com/office/word/2015/wordml/symex" xmlns:wpg="http://schemas.microsoft.com/office/word/2010/wordprocessingGroup" xmlns:wpi="http://schemas.microsoft.com/office/word/2010/wordprocessingInk" xmlns:wne="http://schemas.microsoft.com/office/word/2006/wordml" xmlns:wps="http://schemas.microsoft.com/office/word/2010/wordprocessingShape" mc:Ignorable="w14 w15 w16se w16cid w16 w16cex w16sdtdh wp14">
   <w:abstractNum w:abstractNumId="0" w15:restartNumberingAfterBreak="0">
     <w:nsid w:val="500E7F76"/>
     <w:multiLevelType w:val="hybridMultilevel"/>

</xml_diff>